<commit_message>
get rid of extra newlines
</commit_message>
<xml_diff>
--- a/docassemble/Collection/data/templates/venue_complaint_template.docx
+++ b/docassemble/Collection/data/templates/venue_complaint_template.docx
@@ -10,15 +10,29 @@
           <w:b/>
         </w:rPr>
       </w:pPr>
-      <w:bookmarkStart w:id="0" w:name="_GoBack"/>
-      <w:bookmarkEnd w:id="0"/>
       <w:r>
         <w:rPr>
           <w:rFonts w:asciiTheme="minorHAnsi" w:hAnsiTheme="minorHAnsi" w:cstheme="minorHAnsi"/>
           <w:b/>
           <w:highlight w:val="yellow"/>
         </w:rPr>
-        <w:t>{% for debt in debts %}</w:t>
+        <w:t>{%</w:t>
+      </w:r>
+      <w:r>
+        <w:rPr>
+          <w:rFonts w:asciiTheme="minorHAnsi" w:hAnsiTheme="minorHAnsi" w:cstheme="minorHAnsi"/>
+          <w:b/>
+          <w:highlight w:val="yellow"/>
+        </w:rPr>
+        <w:t>-</w:t>
+      </w:r>
+      <w:r>
+        <w:rPr>
+          <w:rFonts w:asciiTheme="minorHAnsi" w:hAnsiTheme="minorHAnsi" w:cstheme="minorHAnsi"/>
+          <w:b/>
+          <w:highlight w:val="yellow"/>
+        </w:rPr>
+        <w:t xml:space="preserve"> for debt in debts %}</w:t>
       </w:r>
     </w:p>
     <w:p>
@@ -35,7 +49,23 @@
           <w:b/>
           <w:highlight w:val="green"/>
         </w:rPr>
-        <w:t xml:space="preserve">{% if </w:t>
+        <w:t>{%</w:t>
+      </w:r>
+      <w:r>
+        <w:rPr>
+          <w:rFonts w:asciiTheme="minorHAnsi" w:hAnsiTheme="minorHAnsi" w:cstheme="minorHAnsi"/>
+          <w:b/>
+          <w:highlight w:val="green"/>
+        </w:rPr>
+        <w:t>-</w:t>
+      </w:r>
+      <w:r>
+        <w:rPr>
+          <w:rFonts w:asciiTheme="minorHAnsi" w:hAnsiTheme="minorHAnsi" w:cstheme="minorHAnsi"/>
+          <w:b/>
+          <w:highlight w:val="green"/>
+        </w:rPr>
+        <w:t xml:space="preserve"> if </w:t>
       </w:r>
       <w:proofErr w:type="spellStart"/>
       <w:r>
@@ -64,15 +94,6 @@
           <w:b/>
         </w:rPr>
       </w:pPr>
-    </w:p>
-    <w:p>
-      <w:pPr>
-        <w:jc w:val="center"/>
-        <w:rPr>
-          <w:rFonts w:asciiTheme="minorHAnsi" w:hAnsiTheme="minorHAnsi" w:cstheme="minorHAnsi"/>
-          <w:b/>
-        </w:rPr>
-      </w:pPr>
       <w:proofErr w:type="gramStart"/>
       <w:r>
         <w:rPr>
@@ -111,36 +132,6 @@
           <w:b/>
         </w:rPr>
         <w:t>}}</w:t>
-      </w:r>
-    </w:p>
-    <w:p>
-      <w:pPr>
-        <w:jc w:val="center"/>
-        <w:rPr>
-          <w:rFonts w:asciiTheme="minorHAnsi" w:hAnsiTheme="minorHAnsi" w:cstheme="minorHAnsi"/>
-          <w:b/>
-        </w:rPr>
-      </w:pPr>
-      <w:r>
-        <w:rPr>
-          <w:rFonts w:asciiTheme="minorHAnsi" w:hAnsiTheme="minorHAnsi" w:cstheme="minorHAnsi"/>
-          <w:b/>
-        </w:rPr>
-        <w:tab/>
-      </w:r>
-      <w:r>
-        <w:rPr>
-          <w:rFonts w:asciiTheme="minorHAnsi" w:hAnsiTheme="minorHAnsi" w:cstheme="minorHAnsi"/>
-          <w:b/>
-        </w:rPr>
-        <w:tab/>
-      </w:r>
-      <w:r>
-        <w:rPr>
-          <w:rFonts w:asciiTheme="minorHAnsi" w:hAnsiTheme="minorHAnsi" w:cstheme="minorHAnsi"/>
-          <w:b/>
-        </w:rPr>
-        <w:tab/>
       </w:r>
     </w:p>
     <w:p>
@@ -156,7 +147,23 @@
           <w:bCs/>
           <w:highlight w:val="cyan"/>
         </w:rPr>
-        <w:t xml:space="preserve">{% if </w:t>
+        <w:t>{%</w:t>
+      </w:r>
+      <w:r>
+        <w:rPr>
+          <w:rFonts w:asciiTheme="minorHAnsi" w:hAnsiTheme="minorHAnsi" w:cstheme="minorHAnsi"/>
+          <w:bCs/>
+          <w:highlight w:val="cyan"/>
+        </w:rPr>
+        <w:t>-</w:t>
+      </w:r>
+      <w:r>
+        <w:rPr>
+          <w:rFonts w:asciiTheme="minorHAnsi" w:hAnsiTheme="minorHAnsi" w:cstheme="minorHAnsi"/>
+          <w:bCs/>
+          <w:highlight w:val="cyan"/>
+        </w:rPr>
+        <w:t xml:space="preserve"> if </w:t>
       </w:r>
       <w:proofErr w:type="spellStart"/>
       <w:proofErr w:type="gramStart"/>
@@ -274,7 +281,6 @@
         </w:rPr>
         <w:tab/>
       </w:r>
-      <w:commentRangeStart w:id="1"/>
       <w:proofErr w:type="gramStart"/>
       <w:r>
         <w:rPr>
@@ -343,13 +349,6 @@
           <w:bCs/>
         </w:rPr>
         <w:t>}}</w:t>
-      </w:r>
-      <w:commentRangeEnd w:id="1"/>
-      <w:r>
-        <w:rPr>
-          <w:rStyle w:val="CommentReference"/>
-        </w:rPr>
-        <w:commentReference w:id="1"/>
       </w:r>
       <w:r>
         <w:rPr>
@@ -526,6 +525,8 @@
         </w:tabs>
         <w:rPr>
           <w:rFonts w:asciiTheme="minorHAnsi" w:hAnsiTheme="minorHAnsi" w:cstheme="minorHAnsi"/>
+          <w:b/>
+          <w:bCs/>
         </w:rPr>
       </w:pPr>
       <w:proofErr w:type="gramStart"/>
@@ -556,6 +557,26 @@
         </w:rPr>
         <w:t>() }}</w:t>
       </w:r>
+      <w:r>
+        <w:rPr>
+          <w:rFonts w:asciiTheme="minorHAnsi" w:hAnsiTheme="minorHAnsi" w:cstheme="minorHAnsi"/>
+        </w:rPr>
+        <w:tab/>
+      </w:r>
+      <w:r>
+        <w:rPr>
+          <w:rFonts w:asciiTheme="minorHAnsi" w:hAnsiTheme="minorHAnsi" w:cstheme="minorHAnsi"/>
+        </w:rPr>
+        <w:tab/>
+      </w:r>
+      <w:r>
+        <w:rPr>
+          <w:rFonts w:asciiTheme="minorHAnsi" w:hAnsiTheme="minorHAnsi" w:cstheme="minorHAnsi"/>
+          <w:b/>
+          <w:bCs/>
+        </w:rPr>
+        <w:t>)</w:t>
+      </w:r>
     </w:p>
     <w:p>
       <w:pPr>
@@ -1076,7 +1097,6 @@
           <w:b/>
         </w:rPr>
       </w:pPr>
-      <w:commentRangeStart w:id="2"/>
       <w:proofErr w:type="gramStart"/>
       <w:r>
         <w:t xml:space="preserve">{{ </w:t>
@@ -1107,13 +1127,6 @@
       <w:proofErr w:type="spellEnd"/>
       <w:r>
         <w:t>) }}</w:t>
-      </w:r>
-      <w:commentRangeEnd w:id="2"/>
-      <w:r>
-        <w:rPr>
-          <w:rStyle w:val="CommentReference"/>
-        </w:rPr>
-        <w:commentReference w:id="2"/>
       </w:r>
       <w:r>
         <w:rPr>
@@ -1523,7 +1536,23 @@
           <w:spacing w:val="-3"/>
           <w:highlight w:val="magenta"/>
         </w:rPr>
-        <w:t xml:space="preserve">{% for entity in </w:t>
+        <w:t>{%</w:t>
+      </w:r>
+      <w:r>
+        <w:rPr>
+          <w:rFonts w:asciiTheme="minorHAnsi" w:hAnsiTheme="minorHAnsi" w:cstheme="minorHAnsi"/>
+          <w:spacing w:val="-3"/>
+          <w:highlight w:val="magenta"/>
+        </w:rPr>
+        <w:t>-</w:t>
+      </w:r>
+      <w:r>
+        <w:rPr>
+          <w:rFonts w:asciiTheme="minorHAnsi" w:hAnsiTheme="minorHAnsi" w:cstheme="minorHAnsi"/>
+          <w:spacing w:val="-3"/>
+          <w:highlight w:val="magenta"/>
+        </w:rPr>
+        <w:t xml:space="preserve"> for entity in </w:t>
       </w:r>
       <w:proofErr w:type="spellStart"/>
       <w:proofErr w:type="gramStart"/>
@@ -1647,8 +1676,21 @@
           <w:rFonts w:asciiTheme="minorHAnsi" w:hAnsiTheme="minorHAnsi" w:cstheme="minorHAnsi"/>
           <w:highlight w:val="magenta"/>
         </w:rPr>
-        <w:lastRenderedPageBreak/>
-        <w:t xml:space="preserve">{% </w:t>
+        <w:t>{%</w:t>
+      </w:r>
+      <w:r>
+        <w:rPr>
+          <w:rFonts w:asciiTheme="minorHAnsi" w:hAnsiTheme="minorHAnsi" w:cstheme="minorHAnsi"/>
+          <w:highlight w:val="magenta"/>
+        </w:rPr>
+        <w:t>-</w:t>
+      </w:r>
+      <w:r>
+        <w:rPr>
+          <w:rFonts w:asciiTheme="minorHAnsi" w:hAnsiTheme="minorHAnsi" w:cstheme="minorHAnsi"/>
+          <w:highlight w:val="magenta"/>
+        </w:rPr>
+        <w:t xml:space="preserve"> </w:t>
       </w:r>
       <w:proofErr w:type="spellStart"/>
       <w:r>
@@ -1687,6 +1729,7 @@
           <w:sz w:val="24"/>
           <w:szCs w:val="24"/>
         </w:rPr>
+        <w:lastRenderedPageBreak/>
         <w:t xml:space="preserve">This court has jurisdiction over the subject matter of this action pursuant to </w:t>
       </w:r>
       <w:proofErr w:type="gramStart"/>
@@ -1716,7 +1759,6 @@
         </w:rPr>
         <w:t>.</w:t>
       </w:r>
-      <w:commentRangeStart w:id="3"/>
       <w:r>
         <w:rPr>
           <w:rFonts w:ascii="Times New Roman" w:hAnsi="Times New Roman"/>
@@ -1732,23 +1774,7 @@
           <w:sz w:val="24"/>
           <w:szCs w:val="24"/>
         </w:rPr>
-        <w:t xml:space="preserve"> </w:t>
-      </w:r>
-      <w:commentRangeEnd w:id="3"/>
-      <w:r>
-        <w:rPr>
-          <w:rStyle w:val="CommentReference"/>
-          <w:rFonts w:ascii="Times New Roman" w:eastAsia="Times New Roman" w:hAnsi="Times New Roman"/>
-        </w:rPr>
-        <w:commentReference w:id="3"/>
-      </w:r>
-      <w:r>
-        <w:rPr>
-          <w:rFonts w:ascii="Times New Roman" w:hAnsi="Times New Roman"/>
-          <w:sz w:val="24"/>
-          <w:szCs w:val="24"/>
-        </w:rPr>
-        <w:t>}}</w:t>
+        <w:t xml:space="preserve"> }}</w:t>
       </w:r>
       <w:r>
         <w:rPr>
@@ -1896,7 +1922,23 @@
           <w:spacing w:val="-3"/>
           <w:highlight w:val="yellow"/>
         </w:rPr>
-        <w:t xml:space="preserve">{% if </w:t>
+        <w:t>{%</w:t>
+      </w:r>
+      <w:r>
+        <w:rPr>
+          <w:rFonts w:asciiTheme="minorHAnsi" w:hAnsiTheme="minorHAnsi" w:cstheme="minorHAnsi"/>
+          <w:spacing w:val="-3"/>
+          <w:highlight w:val="yellow"/>
+        </w:rPr>
+        <w:t>-</w:t>
+      </w:r>
+      <w:r>
+        <w:rPr>
+          <w:rFonts w:asciiTheme="minorHAnsi" w:hAnsiTheme="minorHAnsi" w:cstheme="minorHAnsi"/>
+          <w:spacing w:val="-3"/>
+          <w:highlight w:val="yellow"/>
+        </w:rPr>
+        <w:t xml:space="preserve"> if </w:t>
       </w:r>
       <w:proofErr w:type="spellStart"/>
       <w:proofErr w:type="gramStart"/>
@@ -1943,7 +1985,23 @@
           <w:spacing w:val="-3"/>
           <w:highlight w:val="green"/>
         </w:rPr>
-        <w:t xml:space="preserve">{% for entity in </w:t>
+        <w:t>{%</w:t>
+      </w:r>
+      <w:r>
+        <w:rPr>
+          <w:rFonts w:asciiTheme="minorHAnsi" w:hAnsiTheme="minorHAnsi" w:cstheme="minorHAnsi"/>
+          <w:spacing w:val="-3"/>
+          <w:highlight w:val="green"/>
+        </w:rPr>
+        <w:t>-</w:t>
+      </w:r>
+      <w:r>
+        <w:rPr>
+          <w:rFonts w:asciiTheme="minorHAnsi" w:hAnsiTheme="minorHAnsi" w:cstheme="minorHAnsi"/>
+          <w:spacing w:val="-3"/>
+          <w:highlight w:val="green"/>
+        </w:rPr>
+        <w:t xml:space="preserve"> for entity in </w:t>
       </w:r>
       <w:proofErr w:type="spellStart"/>
       <w:proofErr w:type="gramStart"/>
@@ -2006,7 +2064,27 @@
           <w:szCs w:val="24"/>
           <w:highlight w:val="cyan"/>
         </w:rPr>
-        <w:t xml:space="preserve">{% if </w:t>
+        <w:t>{%</w:t>
+      </w:r>
+      <w:r>
+        <w:rPr>
+          <w:rFonts w:asciiTheme="minorHAnsi" w:hAnsiTheme="minorHAnsi" w:cstheme="minorHAnsi"/>
+          <w:spacing w:val="-3"/>
+          <w:sz w:val="24"/>
+          <w:szCs w:val="24"/>
+          <w:highlight w:val="cyan"/>
+        </w:rPr>
+        <w:t>-</w:t>
+      </w:r>
+      <w:r>
+        <w:rPr>
+          <w:rFonts w:asciiTheme="minorHAnsi" w:hAnsiTheme="minorHAnsi" w:cstheme="minorHAnsi"/>
+          <w:spacing w:val="-3"/>
+          <w:sz w:val="24"/>
+          <w:szCs w:val="24"/>
+          <w:highlight w:val="cyan"/>
+        </w:rPr>
+        <w:t xml:space="preserve"> if </w:t>
       </w:r>
       <w:proofErr w:type="spellStart"/>
       <w:proofErr w:type="gramStart"/>
@@ -2345,7 +2423,23 @@
           <w:sz w:val="24"/>
           <w:szCs w:val="24"/>
         </w:rPr>
-        <w:t xml:space="preserve">{% </w:t>
+        <w:t>{%</w:t>
+      </w:r>
+      <w:r>
+        <w:rPr>
+          <w:rFonts w:asciiTheme="minorHAnsi" w:hAnsiTheme="minorHAnsi" w:cstheme="minorHAnsi"/>
+          <w:sz w:val="24"/>
+          <w:szCs w:val="24"/>
+        </w:rPr>
+        <w:t>-</w:t>
+      </w:r>
+      <w:r>
+        <w:rPr>
+          <w:rFonts w:asciiTheme="minorHAnsi" w:hAnsiTheme="minorHAnsi" w:cstheme="minorHAnsi"/>
+          <w:sz w:val="24"/>
+          <w:szCs w:val="24"/>
+        </w:rPr>
+        <w:t xml:space="preserve"> </w:t>
       </w:r>
       <w:proofErr w:type="spellStart"/>
       <w:r>
@@ -2685,7 +2779,19 @@
         <w:rPr>
           <w:rFonts w:asciiTheme="minorHAnsi" w:hAnsiTheme="minorHAnsi" w:cstheme="minorHAnsi"/>
         </w:rPr>
-        <w:t xml:space="preserve">{% </w:t>
+        <w:t>{%</w:t>
+      </w:r>
+      <w:r>
+        <w:rPr>
+          <w:rFonts w:asciiTheme="minorHAnsi" w:hAnsiTheme="minorHAnsi" w:cstheme="minorHAnsi"/>
+        </w:rPr>
+        <w:t>-</w:t>
+      </w:r>
+      <w:r>
+        <w:rPr>
+          <w:rFonts w:asciiTheme="minorHAnsi" w:hAnsiTheme="minorHAnsi" w:cstheme="minorHAnsi"/>
+        </w:rPr>
+        <w:t xml:space="preserve"> </w:t>
       </w:r>
       <w:proofErr w:type="spellStart"/>
       <w:r>
@@ -2727,21 +2833,7 @@
         <w:rPr>
           <w:rFonts w:asciiTheme="minorHAnsi" w:hAnsiTheme="minorHAnsi" w:cstheme="minorHAnsi"/>
         </w:rPr>
-        <w:t xml:space="preserve"> == “</w:t>
-      </w:r>
-      <w:commentRangeStart w:id="4"/>
-      <w:r>
-        <w:rPr>
-          <w:rFonts w:asciiTheme="minorHAnsi" w:hAnsiTheme="minorHAnsi" w:cstheme="minorHAnsi"/>
-        </w:rPr>
-        <w:t>debt collector</w:t>
-      </w:r>
-      <w:commentRangeEnd w:id="4"/>
-      <w:r>
-        <w:rPr>
-          <w:rStyle w:val="CommentReference"/>
-        </w:rPr>
-        <w:commentReference w:id="4"/>
+        <w:t xml:space="preserve"> == “debt collector</w:t>
       </w:r>
       <w:r>
         <w:rPr>
@@ -2781,12 +2873,23 @@
           <w:rFonts w:asciiTheme="minorHAnsi" w:hAnsiTheme="minorHAnsi" w:cstheme="minorHAnsi"/>
         </w:rPr>
       </w:pPr>
-      <w:commentRangeStart w:id="5"/>
-      <w:r>
-        <w:rPr>
-          <w:rFonts w:asciiTheme="minorHAnsi" w:hAnsiTheme="minorHAnsi" w:cstheme="minorHAnsi"/>
-        </w:rPr>
-        <w:t xml:space="preserve">{% </w:t>
+      <w:r>
+        <w:rPr>
+          <w:rFonts w:asciiTheme="minorHAnsi" w:hAnsiTheme="minorHAnsi" w:cstheme="minorHAnsi"/>
+        </w:rPr>
+        <w:t>{%</w:t>
+      </w:r>
+      <w:r>
+        <w:rPr>
+          <w:rFonts w:asciiTheme="minorHAnsi" w:hAnsiTheme="minorHAnsi" w:cstheme="minorHAnsi"/>
+        </w:rPr>
+        <w:t>-</w:t>
+      </w:r>
+      <w:r>
+        <w:rPr>
+          <w:rFonts w:asciiTheme="minorHAnsi" w:hAnsiTheme="minorHAnsi" w:cstheme="minorHAnsi"/>
+        </w:rPr>
+        <w:t xml:space="preserve"> </w:t>
       </w:r>
       <w:proofErr w:type="spellStart"/>
       <w:r>
@@ -2841,13 +2944,6 @@
           <w:rFonts w:asciiTheme="minorHAnsi" w:hAnsiTheme="minorHAnsi" w:cstheme="minorHAnsi"/>
         </w:rPr>
         <w:t xml:space="preserve"> %}</w:t>
-      </w:r>
-      <w:commentRangeEnd w:id="5"/>
-      <w:r>
-        <w:rPr>
-          <w:rStyle w:val="CommentReference"/>
-        </w:rPr>
-        <w:commentReference w:id="5"/>
       </w:r>
     </w:p>
     <w:p>
@@ -2886,7 +2982,21 @@
           <w:rFonts w:asciiTheme="minorHAnsi" w:hAnsiTheme="minorHAnsi" w:cstheme="minorHAnsi"/>
           <w:highlight w:val="cyan"/>
         </w:rPr>
-        <w:t>{% endif %}</w:t>
+        <w:t>{%</w:t>
+      </w:r>
+      <w:r>
+        <w:rPr>
+          <w:rFonts w:asciiTheme="minorHAnsi" w:hAnsiTheme="minorHAnsi" w:cstheme="minorHAnsi"/>
+          <w:highlight w:val="cyan"/>
+        </w:rPr>
+        <w:t>-</w:t>
+      </w:r>
+      <w:r>
+        <w:rPr>
+          <w:rFonts w:asciiTheme="minorHAnsi" w:hAnsiTheme="minorHAnsi" w:cstheme="minorHAnsi"/>
+          <w:highlight w:val="cyan"/>
+        </w:rPr>
+        <w:t xml:space="preserve"> endif %}</w:t>
       </w:r>
     </w:p>
     <w:p>
@@ -2903,7 +3013,21 @@
           <w:rFonts w:asciiTheme="minorHAnsi" w:hAnsiTheme="minorHAnsi" w:cstheme="minorHAnsi"/>
           <w:highlight w:val="green"/>
         </w:rPr>
-        <w:t xml:space="preserve">{% </w:t>
+        <w:t>{%</w:t>
+      </w:r>
+      <w:r>
+        <w:rPr>
+          <w:rFonts w:asciiTheme="minorHAnsi" w:hAnsiTheme="minorHAnsi" w:cstheme="minorHAnsi"/>
+          <w:highlight w:val="green"/>
+        </w:rPr>
+        <w:t>-</w:t>
+      </w:r>
+      <w:r>
+        <w:rPr>
+          <w:rFonts w:asciiTheme="minorHAnsi" w:hAnsiTheme="minorHAnsi" w:cstheme="minorHAnsi"/>
+          <w:highlight w:val="green"/>
+        </w:rPr>
+        <w:t xml:space="preserve"> </w:t>
       </w:r>
       <w:proofErr w:type="spellStart"/>
       <w:r>
@@ -2936,7 +3060,21 @@
           <w:rFonts w:asciiTheme="minorHAnsi" w:hAnsiTheme="minorHAnsi" w:cstheme="minorHAnsi"/>
           <w:highlight w:val="yellow"/>
         </w:rPr>
-        <w:t>{% endif %}</w:t>
+        <w:t>{%</w:t>
+      </w:r>
+      <w:r>
+        <w:rPr>
+          <w:rFonts w:asciiTheme="minorHAnsi" w:hAnsiTheme="minorHAnsi" w:cstheme="minorHAnsi"/>
+          <w:highlight w:val="yellow"/>
+        </w:rPr>
+        <w:t>-</w:t>
+      </w:r>
+      <w:r>
+        <w:rPr>
+          <w:rFonts w:asciiTheme="minorHAnsi" w:hAnsiTheme="minorHAnsi" w:cstheme="minorHAnsi"/>
+          <w:highlight w:val="yellow"/>
+        </w:rPr>
+        <w:t xml:space="preserve"> endif %}</w:t>
       </w:r>
     </w:p>
     <w:p>
@@ -2955,7 +3093,23 @@
           <w:spacing w:val="-3"/>
           <w:highlight w:val="magenta"/>
         </w:rPr>
-        <w:t xml:space="preserve">{% if </w:t>
+        <w:t>{%</w:t>
+      </w:r>
+      <w:r>
+        <w:rPr>
+          <w:rFonts w:asciiTheme="minorHAnsi" w:hAnsiTheme="minorHAnsi" w:cstheme="minorHAnsi"/>
+          <w:spacing w:val="-3"/>
+          <w:highlight w:val="magenta"/>
+        </w:rPr>
+        <w:t>-</w:t>
+      </w:r>
+      <w:r>
+        <w:rPr>
+          <w:rFonts w:asciiTheme="minorHAnsi" w:hAnsiTheme="minorHAnsi" w:cstheme="minorHAnsi"/>
+          <w:spacing w:val="-3"/>
+          <w:highlight w:val="magenta"/>
+        </w:rPr>
+        <w:t xml:space="preserve"> if </w:t>
       </w:r>
       <w:proofErr w:type="spellStart"/>
       <w:proofErr w:type="gramStart"/>
@@ -3018,7 +3172,23 @@
           <w:spacing w:val="-3"/>
           <w:highlight w:val="yellow"/>
         </w:rPr>
-        <w:t xml:space="preserve">{% for entity in </w:t>
+        <w:t>{%</w:t>
+      </w:r>
+      <w:r>
+        <w:rPr>
+          <w:rFonts w:asciiTheme="minorHAnsi" w:hAnsiTheme="minorHAnsi" w:cstheme="minorHAnsi"/>
+          <w:spacing w:val="-3"/>
+          <w:highlight w:val="yellow"/>
+        </w:rPr>
+        <w:t>-</w:t>
+      </w:r>
+      <w:r>
+        <w:rPr>
+          <w:rFonts w:asciiTheme="minorHAnsi" w:hAnsiTheme="minorHAnsi" w:cstheme="minorHAnsi"/>
+          <w:spacing w:val="-3"/>
+          <w:highlight w:val="yellow"/>
+        </w:rPr>
+        <w:t xml:space="preserve"> for entity in </w:t>
       </w:r>
       <w:proofErr w:type="spellStart"/>
       <w:proofErr w:type="gramStart"/>
@@ -3071,7 +3241,21 @@
           <w:rFonts w:asciiTheme="minorHAnsi" w:hAnsiTheme="minorHAnsi" w:cstheme="minorHAnsi"/>
           <w:highlight w:val="green"/>
         </w:rPr>
-        <w:t xml:space="preserve">{% if </w:t>
+        <w:t>{%</w:t>
+      </w:r>
+      <w:r>
+        <w:rPr>
+          <w:rFonts w:asciiTheme="minorHAnsi" w:hAnsiTheme="minorHAnsi" w:cstheme="minorHAnsi"/>
+          <w:highlight w:val="green"/>
+        </w:rPr>
+        <w:t>-</w:t>
+      </w:r>
+      <w:r>
+        <w:rPr>
+          <w:rFonts w:asciiTheme="minorHAnsi" w:hAnsiTheme="minorHAnsi" w:cstheme="minorHAnsi"/>
+          <w:highlight w:val="green"/>
+        </w:rPr>
+        <w:t xml:space="preserve"> if </w:t>
       </w:r>
       <w:proofErr w:type="spellStart"/>
       <w:proofErr w:type="gramStart"/>
@@ -3567,11 +3751,7 @@
       </w:r>
       <w:proofErr w:type="gramStart"/>
       <w:r>
-        <w:t>{</w:t>
-      </w:r>
-      <w:commentRangeStart w:id="6"/>
-      <w:r>
-        <w:t xml:space="preserve">{ </w:t>
+        <w:t xml:space="preserve">{{ </w:t>
       </w:r>
       <w:proofErr w:type="spellStart"/>
       <w:r>
@@ -3593,13 +3773,6 @@
           <w:rFonts w:asciiTheme="minorHAnsi" w:hAnsiTheme="minorHAnsi" w:cstheme="minorHAnsi"/>
         </w:rPr>
         <w:t xml:space="preserve"> </w:t>
-      </w:r>
-      <w:commentRangeEnd w:id="6"/>
-      <w:r>
-        <w:rPr>
-          <w:rStyle w:val="CommentReference"/>
-        </w:rPr>
-        <w:commentReference w:id="6"/>
       </w:r>
     </w:p>
     <w:p>
@@ -3985,8 +4158,7 @@
           <w:szCs w:val="24"/>
         </w:rPr>
       </w:pPr>
-      <w:commentRangeStart w:id="7"/>
-      <w:commentRangeStart w:id="8"/>
+      <w:bookmarkStart w:id="0" w:name="_GoBack"/>
       <w:r>
         <w:rPr>
           <w:rFonts w:asciiTheme="minorHAnsi" w:hAnsiTheme="minorHAnsi" w:cstheme="minorHAnsi"/>
@@ -3996,22 +4168,7 @@
         </w:rPr>
         <w:t>There is no “signed…contract” pertaining to the Debt, thus subsection (A) does not apply.</w:t>
       </w:r>
-      <w:commentRangeEnd w:id="7"/>
-      <w:r>
-        <w:rPr>
-          <w:rStyle w:val="CommentReference"/>
-          <w:rFonts w:ascii="Times New Roman" w:eastAsia="Times New Roman" w:hAnsi="Times New Roman"/>
-        </w:rPr>
-        <w:commentReference w:id="7"/>
-      </w:r>
-      <w:commentRangeEnd w:id="8"/>
-      <w:r>
-        <w:rPr>
-          <w:rStyle w:val="CommentReference"/>
-          <w:rFonts w:ascii="Times New Roman" w:eastAsia="Times New Roman" w:hAnsi="Times New Roman"/>
-        </w:rPr>
-        <w:commentReference w:id="8"/>
-      </w:r>
+      <w:bookmarkEnd w:id="0"/>
     </w:p>
     <w:p>
       <w:pPr>
@@ -4814,109 +4971,8 @@
           <w:sz w:val="24"/>
           <w:szCs w:val="24"/>
         </w:rPr>
-        <w:t>Defendants’</w:t>
-      </w:r>
-      <w:r>
-        <w:rPr>
-          <w:rFonts w:asciiTheme="minorHAnsi" w:hAnsiTheme="minorHAnsi" w:cstheme="minorHAnsi"/>
-          <w:sz w:val="24"/>
-          <w:szCs w:val="24"/>
-        </w:rPr>
-        <w:t xml:space="preserve"> failure</w:t>
-      </w:r>
-      <w:r>
-        <w:rPr>
-          <w:rFonts w:asciiTheme="minorHAnsi" w:hAnsiTheme="minorHAnsi" w:cstheme="minorHAnsi"/>
-          <w:sz w:val="24"/>
-          <w:szCs w:val="24"/>
-        </w:rPr>
-        <w:t>s</w:t>
-      </w:r>
-      <w:r>
-        <w:rPr>
-          <w:rFonts w:asciiTheme="minorHAnsi" w:hAnsiTheme="minorHAnsi" w:cstheme="minorHAnsi"/>
-          <w:sz w:val="24"/>
-          <w:szCs w:val="24"/>
-        </w:rPr>
-        <w:t xml:space="preserve"> to make timely and reasonable written tender of settlement </w:t>
-      </w:r>
-      <w:r>
-        <w:rPr>
-          <w:rFonts w:asciiTheme="minorHAnsi" w:hAnsiTheme="minorHAnsi" w:cstheme="minorHAnsi"/>
-          <w:sz w:val="24"/>
-          <w:szCs w:val="24"/>
-        </w:rPr>
-        <w:t>were</w:t>
-      </w:r>
-      <w:r>
-        <w:rPr>
-          <w:rFonts w:asciiTheme="minorHAnsi" w:hAnsiTheme="minorHAnsi" w:cstheme="minorHAnsi"/>
-          <w:sz w:val="24"/>
-          <w:szCs w:val="24"/>
-        </w:rPr>
-        <w:t xml:space="preserve"> in bad faith with knowledge or reason to know that their conduct violated </w:t>
-      </w:r>
-      <w:r>
-        <w:rPr>
-          <w:rFonts w:asciiTheme="minorHAnsi" w:hAnsiTheme="minorHAnsi" w:cstheme="minorHAnsi"/>
-          <w:sz w:val="24"/>
-          <w:szCs w:val="24"/>
-        </w:rPr>
-        <w:t>G.L.</w:t>
-      </w:r>
-      <w:r>
-        <w:rPr>
-          <w:rFonts w:asciiTheme="minorHAnsi" w:hAnsiTheme="minorHAnsi" w:cstheme="minorHAnsi"/>
-          <w:sz w:val="24"/>
-          <w:szCs w:val="24"/>
-        </w:rPr>
-        <w:t xml:space="preserve"> c</w:t>
-      </w:r>
-      <w:r>
-        <w:rPr>
-          <w:rFonts w:asciiTheme="minorHAnsi" w:hAnsiTheme="minorHAnsi" w:cstheme="minorHAnsi"/>
-          <w:sz w:val="24"/>
-          <w:szCs w:val="24"/>
-        </w:rPr>
-        <w:t>.</w:t>
-      </w:r>
-      <w:r>
-        <w:rPr>
-          <w:rFonts w:asciiTheme="minorHAnsi" w:hAnsiTheme="minorHAnsi" w:cstheme="minorHAnsi"/>
-          <w:sz w:val="24"/>
-          <w:szCs w:val="24"/>
-        </w:rPr>
-        <w:t xml:space="preserve"> 93A, §</w:t>
-      </w:r>
-      <w:r>
-        <w:rPr>
-          <w:rFonts w:asciiTheme="minorHAnsi" w:hAnsiTheme="minorHAnsi" w:cstheme="minorHAnsi"/>
-          <w:sz w:val="24"/>
-          <w:szCs w:val="24"/>
-        </w:rPr>
-        <w:t xml:space="preserve"> </w:t>
-      </w:r>
-      <w:r>
-        <w:rPr>
-          <w:rFonts w:asciiTheme="minorHAnsi" w:hAnsiTheme="minorHAnsi" w:cstheme="minorHAnsi"/>
-          <w:sz w:val="24"/>
-          <w:szCs w:val="24"/>
-        </w:rPr>
-        <w:t>2.</w:t>
-      </w:r>
-    </w:p>
-    <w:p>
-      <w:pPr>
-        <w:pStyle w:val="ListParagraph"/>
-        <w:widowControl w:val="0"/>
-        <w:spacing w:after="120" w:line="480" w:lineRule="auto"/>
-        <w:ind w:left="360"/>
-        <w:rPr>
-          <w:rFonts w:asciiTheme="minorHAnsi" w:hAnsiTheme="minorHAnsi" w:cstheme="minorHAnsi"/>
-          <w:sz w:val="24"/>
-          <w:szCs w:val="24"/>
-        </w:rPr>
-      </w:pPr>
+        <w:t>Defendants’ failures to make timely and reasonable written tender of settlement were in bad faith with knowledge or reason to know that their conduct violated G.L. c. 93A, § 2.</w:t>
+      </w:r>
     </w:p>
     <w:p>
       <w:pPr>
@@ -5092,7 +5148,6 @@
           <w:b/>
           <w:bCs/>
         </w:rPr>
-        <w:lastRenderedPageBreak/>
         <w:t>TRIAL BY JURY IS DEMANDED</w:t>
       </w:r>
     </w:p>
@@ -5662,7 +5717,7 @@
       </w:pPr>
     </w:p>
     <w:sectPr>
-      <w:footerReference w:type="default" r:id="rId14"/>
+      <w:footerReference w:type="default" r:id="rId11"/>
       <w:pgSz w:w="12240" w:h="15840"/>
       <w:pgMar w:top="1440" w:right="1440" w:bottom="1440" w:left="1440" w:header="720" w:footer="720" w:gutter="0"/>
       <w:cols w:space="720"/>
@@ -5670,194 +5725,6 @@
     </w:sectPr>
   </w:body>
 </w:document>
-</file>
-
-<file path=word/comments.xml><?xml version="1.0" encoding="utf-8"?>
-<w:comments xmlns:wpc="http://schemas.microsoft.com/office/word/2010/wordprocessingCanvas" xmlns:cx="http://schemas.microsoft.com/office/drawing/2014/chartex" xmlns:cx1="http://schemas.microsoft.com/office/drawing/2015/9/8/chartex" xmlns:cx2="http://schemas.microsoft.com/office/drawing/2015/10/21/chartex" xmlns:cx3="http://schemas.microsoft.com/office/drawing/2016/5/9/chartex" xmlns:cx4="http://schemas.microsoft.com/office/drawing/2016/5/10/chartex" xmlns:cx5="http://schemas.microsoft.com/office/drawing/2016/5/11/chartex" xmlns:cx6="http://schemas.microsoft.com/office/drawing/2016/5/12/chartex" xmlns:cx7="http://schemas.microsoft.com/office/drawing/2016/5/13/chartex" xmlns:cx8="http://schemas.microsoft.com/office/drawing/2016/5/14/chartex" xmlns:mc="http://schemas.openxmlformats.org/markup-compatibility/2006" xmlns:aink="http://schemas.microsoft.com/office/drawing/2016/ink" xmlns:am3d="http://schemas.microsoft.com/office/drawing/2017/model3d" xmlns:o="urn:schemas-microsoft-com:office:office" xmlns:r="http://schemas.openxmlformats.org/officeDocument/2006/relationships" xmlns:m="http://schemas.openxmlformats.org/officeDocument/2006/math" xmlns:v="urn:schemas-microsoft-com:vml" xmlns:wp14="http://schemas.microsoft.com/office/word/2010/wordprocessingDrawing" xmlns:wp="http://schemas.openxmlformats.org/drawingml/2006/wordprocessingDrawing" xmlns:w10="urn:schemas-microsoft-com:office:word" xmlns:w="http://schemas.openxmlformats.org/wordprocessingml/2006/main" xmlns:w14="http://schemas.microsoft.com/office/word/2010/wordml" xmlns:w15="http://schemas.microsoft.com/office/word/2012/wordml" xmlns:w16cid="http://schemas.microsoft.com/office/word/2016/wordml/cid" xmlns:w16se="http://schemas.microsoft.com/office/word/2015/wordml/symex" xmlns:wpg="http://schemas.microsoft.com/office/word/2010/wordprocessingGroup" xmlns:wpi="http://schemas.microsoft.com/office/word/2010/wordprocessingInk" xmlns:wne="http://schemas.microsoft.com/office/word/2006/wordml" xmlns:wps="http://schemas.microsoft.com/office/word/2010/wordprocessingShape" mc:Ignorable="w14 w15 w16se w16cid wp14">
-  <w:comment w:id="1" w:author="Matt" w:date="2020-12-21T14:04:00Z" w:initials="M">
-    <w:p>
-      <w:pPr>
-        <w:pStyle w:val="CommentText"/>
-      </w:pPr>
-      <w:r>
-        <w:rPr>
-          <w:rStyle w:val="CommentReference"/>
-        </w:rPr>
-        <w:annotationRef/>
-      </w:r>
-      <w:r>
-        <w:t xml:space="preserve">Could be </w:t>
-      </w:r>
-      <w:proofErr w:type="gramStart"/>
-      <w:r>
-        <w:t>auto-populated</w:t>
-      </w:r>
-      <w:proofErr w:type="gramEnd"/>
-      <w:r>
-        <w:t xml:space="preserve"> based on case number</w:t>
-      </w:r>
-    </w:p>
-  </w:comment>
-  <w:comment w:id="2" w:author="Matt" w:date="2020-09-24T13:03:00Z" w:initials="M">
-    <w:p>
-      <w:pPr>
-        <w:pStyle w:val="CommentText"/>
-      </w:pPr>
-      <w:r>
-        <w:rPr>
-          <w:rStyle w:val="CommentReference"/>
-        </w:rPr>
-        <w:annotationRef/>
-      </w:r>
-      <w:r>
-        <w:t>This may not work. comma_and_</w:t>
-      </w:r>
-      <w:proofErr w:type="gramStart"/>
-      <w:r>
-        <w:t>list(</w:t>
-      </w:r>
-      <w:proofErr w:type="gramEnd"/>
-      <w:r>
-        <w:t>) takes a list as an argument and returns the elements. May need to create a new list with the names as the elements and use comma_and_</w:t>
-      </w:r>
-      <w:proofErr w:type="gramStart"/>
-      <w:r>
-        <w:t>list(</w:t>
-      </w:r>
-      <w:proofErr w:type="gramEnd"/>
-      <w:r>
-        <w:t>) on that</w:t>
-      </w:r>
-    </w:p>
-  </w:comment>
-  <w:comment w:id="3" w:author="Matt" w:date="2020-09-28T15:16:00Z" w:initials="M">
-    <w:p>
-      <w:pPr>
-        <w:pStyle w:val="CommentText"/>
-      </w:pPr>
-      <w:r>
-        <w:rPr>
-          <w:rStyle w:val="CommentReference"/>
-        </w:rPr>
-        <w:annotationRef/>
-      </w:r>
-      <w:r>
-        <w:t>Populates correct jurisdictional statute based on state or federal.</w:t>
-      </w:r>
-    </w:p>
-  </w:comment>
-  <w:comment w:id="4" w:author="Matt" w:date="2020-09-28T16:04:00Z" w:initials="M">
-    <w:p>
-      <w:pPr>
-        <w:pStyle w:val="CommentText"/>
-      </w:pPr>
-      <w:r>
-        <w:rPr>
-          <w:rStyle w:val="CommentReference"/>
-        </w:rPr>
-        <w:annotationRef/>
-      </w:r>
-      <w:r>
-        <w:t xml:space="preserve">Debt collector here means and FDCPA debt collector who is neither a debt buyer nor a law firm. Do we need this? Do we need other, more specific </w:t>
-      </w:r>
-      <w:proofErr w:type="gramStart"/>
-      <w:r>
-        <w:t>classifications</w:t>
-      </w:r>
-      <w:proofErr w:type="gramEnd"/>
-    </w:p>
-  </w:comment>
-  <w:comment w:id="5" w:author="Matt" w:date="2020-09-28T16:02:00Z" w:initials="M">
-    <w:p>
-      <w:pPr>
-        <w:pStyle w:val="CommentText"/>
-      </w:pPr>
-      <w:r>
-        <w:rPr>
-          <w:rStyle w:val="CommentReference"/>
-        </w:rPr>
-        <w:annotationRef/>
-      </w:r>
-      <w:r>
-        <w:t>If this happens someone made a mistake, always. Even though there aren’t state venue claims against Original Creditors either, I’d like to work them in here for later claims</w:t>
-      </w:r>
-    </w:p>
-  </w:comment>
-  <w:comment w:id="6" w:author="Matt" w:date="2020-09-28T16:14:00Z" w:initials="M">
-    <w:p>
-      <w:pPr>
-        <w:pStyle w:val="CommentText"/>
-      </w:pPr>
-      <w:r>
-        <w:rPr>
-          <w:rStyle w:val="CommentReference"/>
-        </w:rPr>
-        <w:annotationRef/>
-      </w:r>
-      <w:r>
-        <w:t>Do we want this?</w:t>
-      </w:r>
-    </w:p>
-  </w:comment>
-  <w:comment w:id="7" w:author="Matt" w:date="2020-09-28T16:29:00Z" w:initials="M">
-    <w:p>
-      <w:pPr>
-        <w:pStyle w:val="CommentText"/>
-      </w:pPr>
-      <w:r>
-        <w:rPr>
-          <w:rStyle w:val="CommentReference"/>
-        </w:rPr>
-        <w:annotationRef/>
-      </w:r>
-      <w:r>
-        <w:t>Will this always be true?</w:t>
-      </w:r>
-    </w:p>
-  </w:comment>
-  <w:comment w:id="8" w:author="Matt" w:date="2020-10-05T15:33:00Z" w:initials="M">
-    <w:p>
-      <w:pPr>
-        <w:pStyle w:val="CommentText"/>
-      </w:pPr>
-      <w:r>
-        <w:rPr>
-          <w:rStyle w:val="CommentReference"/>
-        </w:rPr>
-        <w:annotationRef/>
-      </w:r>
-      <w:r>
-        <w:t>Not necessarily.</w:t>
-      </w:r>
-    </w:p>
-  </w:comment>
-</w:comments>
-</file>
-
-<file path=word/commentsExtended.xml><?xml version="1.0" encoding="utf-8"?>
-<w15:commentsEx xmlns:wpc="http://schemas.microsoft.com/office/word/2010/wordprocessingCanvas" xmlns:cx="http://schemas.microsoft.com/office/drawing/2014/chartex" xmlns:cx1="http://schemas.microsoft.com/office/drawing/2015/9/8/chartex" xmlns:cx2="http://schemas.microsoft.com/office/drawing/2015/10/21/chartex" xmlns:cx3="http://schemas.microsoft.com/office/drawing/2016/5/9/chartex" xmlns:cx4="http://schemas.microsoft.com/office/drawing/2016/5/10/chartex" xmlns:cx5="http://schemas.microsoft.com/office/drawing/2016/5/11/chartex" xmlns:cx6="http://schemas.microsoft.com/office/drawing/2016/5/12/chartex" xmlns:cx7="http://schemas.microsoft.com/office/drawing/2016/5/13/chartex" xmlns:cx8="http://schemas.microsoft.com/office/drawing/2016/5/14/chartex" xmlns:mc="http://schemas.openxmlformats.org/markup-compatibility/2006" xmlns:aink="http://schemas.microsoft.com/office/drawing/2016/ink" xmlns:am3d="http://schemas.microsoft.com/office/drawing/2017/model3d" xmlns:o="urn:schemas-microsoft-com:office:office" xmlns:r="http://schemas.openxmlformats.org/officeDocument/2006/relationships" xmlns:m="http://schemas.openxmlformats.org/officeDocument/2006/math" xmlns:v="urn:schemas-microsoft-com:vml" xmlns:wp14="http://schemas.microsoft.com/office/word/2010/wordprocessingDrawing" xmlns:wp="http://schemas.openxmlformats.org/drawingml/2006/wordprocessingDrawing" xmlns:w10="urn:schemas-microsoft-com:office:word" xmlns:w="http://schemas.openxmlformats.org/wordprocessingml/2006/main" xmlns:w14="http://schemas.microsoft.com/office/word/2010/wordml" xmlns:w15="http://schemas.microsoft.com/office/word/2012/wordml" xmlns:w16cid="http://schemas.microsoft.com/office/word/2016/wordml/cid" xmlns:w16se="http://schemas.microsoft.com/office/word/2015/wordml/symex" xmlns:wpg="http://schemas.microsoft.com/office/word/2010/wordprocessingGroup" xmlns:wpi="http://schemas.microsoft.com/office/word/2010/wordprocessingInk" xmlns:wne="http://schemas.microsoft.com/office/word/2006/wordml" xmlns:wps="http://schemas.microsoft.com/office/word/2010/wordprocessingShape" mc:Ignorable="w14 w15 w16se w16cid wp14">
-  <w15:commentEx w15:paraId="3CD277BC" w15:done="0"/>
-  <w15:commentEx w15:paraId="24AD5417" w15:done="0"/>
-  <w15:commentEx w15:paraId="27A92346" w15:done="0"/>
-  <w15:commentEx w15:paraId="3F63E4C1" w15:done="0"/>
-  <w15:commentEx w15:paraId="382ACC86" w15:done="0"/>
-  <w15:commentEx w15:paraId="390D5D57" w15:done="0"/>
-  <w15:commentEx w15:paraId="6B71D6C0" w15:done="0"/>
-  <w15:commentEx w15:paraId="5F500D0B" w15:paraIdParent="6B71D6C0" w15:done="0"/>
-</w15:commentsEx>
-</file>
-
-<file path=word/commentsIds.xml><?xml version="1.0" encoding="utf-8"?>
-<w16cid:commentsIds xmlns:wpc="http://schemas.microsoft.com/office/word/2010/wordprocessingCanvas" xmlns:cx="http://schemas.microsoft.com/office/drawing/2014/chartex" xmlns:cx1="http://schemas.microsoft.com/office/drawing/2015/9/8/chartex" xmlns:cx2="http://schemas.microsoft.com/office/drawing/2015/10/21/chartex" xmlns:cx3="http://schemas.microsoft.com/office/drawing/2016/5/9/chartex" xmlns:cx4="http://schemas.microsoft.com/office/drawing/2016/5/10/chartex" xmlns:cx5="http://schemas.microsoft.com/office/drawing/2016/5/11/chartex" xmlns:cx6="http://schemas.microsoft.com/office/drawing/2016/5/12/chartex" xmlns:cx7="http://schemas.microsoft.com/office/drawing/2016/5/13/chartex" xmlns:cx8="http://schemas.microsoft.com/office/drawing/2016/5/14/chartex" xmlns:mc="http://schemas.openxmlformats.org/markup-compatibility/2006" xmlns:aink="http://schemas.microsoft.com/office/drawing/2016/ink" xmlns:am3d="http://schemas.microsoft.com/office/drawing/2017/model3d" xmlns:o="urn:schemas-microsoft-com:office:office" xmlns:r="http://schemas.openxmlformats.org/officeDocument/2006/relationships" xmlns:m="http://schemas.openxmlformats.org/officeDocument/2006/math" xmlns:v="urn:schemas-microsoft-com:vml" xmlns:wp14="http://schemas.microsoft.com/office/word/2010/wordprocessingDrawing" xmlns:wp="http://schemas.openxmlformats.org/drawingml/2006/wordprocessingDrawing" xmlns:w10="urn:schemas-microsoft-com:office:word" xmlns:w="http://schemas.openxmlformats.org/wordprocessingml/2006/main" xmlns:w14="http://schemas.microsoft.com/office/word/2010/wordml" xmlns:w15="http://schemas.microsoft.com/office/word/2012/wordml" xmlns:w16cid="http://schemas.microsoft.com/office/word/2016/wordml/cid" xmlns:w16se="http://schemas.microsoft.com/office/word/2015/wordml/symex" xmlns:wpg="http://schemas.microsoft.com/office/word/2010/wordprocessingGroup" xmlns:wpi="http://schemas.microsoft.com/office/word/2010/wordprocessingInk" xmlns:wne="http://schemas.microsoft.com/office/word/2006/wordml" xmlns:wps="http://schemas.microsoft.com/office/word/2010/wordprocessingShape" mc:Ignorable="w14 w15 w16se w16cid wp14">
-  <w16cid:commentId w16cid:paraId="3CD277BC" w16cid:durableId="238B29E6"/>
-  <w16cid:commentId w16cid:paraId="24AD5417" w16cid:durableId="231717B1"/>
-  <w16cid:commentId w16cid:paraId="27A92346" w16cid:durableId="231C7CD6"/>
-  <w16cid:commentId w16cid:paraId="3F63E4C1" w16cid:durableId="231C87F8"/>
-  <w16cid:commentId w16cid:paraId="382ACC86" w16cid:durableId="231C87A7"/>
-  <w16cid:commentId w16cid:paraId="390D5D57" w16cid:durableId="231C8A58"/>
-  <w16cid:commentId w16cid:paraId="6B71D6C0" w16cid:durableId="231C8DF0"/>
-  <w16cid:commentId w16cid:paraId="5F500D0B" w16cid:durableId="2325BB5E"/>
-</w16cid:commentsIds>
 </file>
 
 <file path=word/endnotes.xml><?xml version="1.0" encoding="utf-8"?>
@@ -9313,14 +9180,6 @@
     <w:abstractNumId w:val="29"/>
   </w:num>
 </w:numbering>
-</file>
-
-<file path=word/people.xml><?xml version="1.0" encoding="utf-8"?>
-<w15:people xmlns:wpc="http://schemas.microsoft.com/office/word/2010/wordprocessingCanvas" xmlns:cx="http://schemas.microsoft.com/office/drawing/2014/chartex" xmlns:cx1="http://schemas.microsoft.com/office/drawing/2015/9/8/chartex" xmlns:cx2="http://schemas.microsoft.com/office/drawing/2015/10/21/chartex" xmlns:cx3="http://schemas.microsoft.com/office/drawing/2016/5/9/chartex" xmlns:cx4="http://schemas.microsoft.com/office/drawing/2016/5/10/chartex" xmlns:cx5="http://schemas.microsoft.com/office/drawing/2016/5/11/chartex" xmlns:cx6="http://schemas.microsoft.com/office/drawing/2016/5/12/chartex" xmlns:cx7="http://schemas.microsoft.com/office/drawing/2016/5/13/chartex" xmlns:cx8="http://schemas.microsoft.com/office/drawing/2016/5/14/chartex" xmlns:mc="http://schemas.openxmlformats.org/markup-compatibility/2006" xmlns:aink="http://schemas.microsoft.com/office/drawing/2016/ink" xmlns:am3d="http://schemas.microsoft.com/office/drawing/2017/model3d" xmlns:o="urn:schemas-microsoft-com:office:office" xmlns:r="http://schemas.openxmlformats.org/officeDocument/2006/relationships" xmlns:m="http://schemas.openxmlformats.org/officeDocument/2006/math" xmlns:v="urn:schemas-microsoft-com:vml" xmlns:wp14="http://schemas.microsoft.com/office/word/2010/wordprocessingDrawing" xmlns:wp="http://schemas.openxmlformats.org/drawingml/2006/wordprocessingDrawing" xmlns:w10="urn:schemas-microsoft-com:office:word" xmlns:w="http://schemas.openxmlformats.org/wordprocessingml/2006/main" xmlns:w14="http://schemas.microsoft.com/office/word/2010/wordml" xmlns:w15="http://schemas.microsoft.com/office/word/2012/wordml" xmlns:w16cid="http://schemas.microsoft.com/office/word/2016/wordml/cid" xmlns:w16se="http://schemas.microsoft.com/office/word/2015/wordml/symex" xmlns:wpg="http://schemas.microsoft.com/office/word/2010/wordprocessingGroup" xmlns:wpi="http://schemas.microsoft.com/office/word/2010/wordprocessingInk" xmlns:wne="http://schemas.microsoft.com/office/word/2006/wordml" xmlns:wps="http://schemas.microsoft.com/office/word/2010/wordprocessingShape" mc:Ignorable="w14 w15 w16se w16cid wp14">
-  <w15:person w15:author="Matt">
-    <w15:presenceInfo w15:providerId="None" w15:userId="Matt"/>
-  </w15:person>
-</w15:people>
 </file>
 
 <file path=word/styles.xml><?xml version="1.0" encoding="utf-8"?>
@@ -10555,6 +10414,15 @@
 </file>
 
 <file path=customXml/item1.xml><?xml version="1.0" encoding="utf-8"?>
+<?mso-contentType ?>
+<FormTemplates xmlns="http://schemas.microsoft.com/sharepoint/v3/contenttype/forms">
+  <Display>DocumentLibraryForm</Display>
+  <Edit>DocumentLibraryForm</Edit>
+  <New>DocumentLibraryForm</New>
+</FormTemplates>
+</file>
+
+<file path=customXml/item2.xml><?xml version="1.0" encoding="utf-8"?>
 <ct:contentTypeSchema xmlns:ct="http://schemas.microsoft.com/office/2006/metadata/contentType" xmlns:ma="http://schemas.microsoft.com/office/2006/metadata/properties/metaAttributes" ct:_="" ma:_="" ma:contentTypeName="Document" ma:contentTypeID="0x0101006D4A3F0386A73B418018E7423754F06A" ma:contentTypeVersion="0" ma:contentTypeDescription="Create a new document." ma:contentTypeScope="" ma:versionID="d2d4d485c38a4b00e0f15a11c7501d1a">
   <xsd:schema xmlns:xsd="http://www.w3.org/2001/XMLSchema" xmlns:xs="http://www.w3.org/2001/XMLSchema" xmlns:p="http://schemas.microsoft.com/office/2006/metadata/properties" targetNamespace="http://schemas.microsoft.com/office/2006/metadata/properties" ma:root="true" ma:fieldsID="c64490b4aec6201516c3a874156f37b2">
     <xsd:element name="properties">
@@ -10668,15 +10536,6 @@
 </ct:contentTypeSchema>
 </file>
 
-<file path=customXml/item2.xml><?xml version="1.0" encoding="utf-8"?>
-<?mso-contentType ?>
-<FormTemplates xmlns="http://schemas.microsoft.com/sharepoint/v3/contenttype/forms">
-  <Display>DocumentLibraryForm</Display>
-  <Edit>DocumentLibraryForm</Edit>
-  <New>DocumentLibraryForm</New>
-</FormTemplates>
-</file>
-
 <file path=customXml/item3.xml><?xml version="1.0" encoding="utf-8"?>
 <p:properties xmlns:p="http://schemas.microsoft.com/office/2006/metadata/properties" xmlns:xsi="http://www.w3.org/2001/XMLSchema-instance" xmlns:pc="http://schemas.microsoft.com/office/infopath/2007/PartnerControls">
   <documentManagement/>
@@ -10688,6 +10547,14 @@
 </file>
 
 <file path=customXml/itemProps1.xml><?xml version="1.0" encoding="utf-8"?>
+<ds:datastoreItem xmlns:ds="http://schemas.openxmlformats.org/officeDocument/2006/customXml" ds:itemID="{5691C133-E59E-4430-9EEF-38D43E2A34F4}">
+  <ds:schemaRefs>
+    <ds:schemaRef ds:uri="http://schemas.microsoft.com/sharepoint/v3/contenttype/forms"/>
+  </ds:schemaRefs>
+</ds:datastoreItem>
+</file>
+
+<file path=customXml/itemProps2.xml><?xml version="1.0" encoding="utf-8"?>
 <ds:datastoreItem xmlns:ds="http://schemas.openxmlformats.org/officeDocument/2006/customXml" ds:itemID="{5631113B-AD41-4E0F-92C7-B1E180E7A69E}">
   <ds:schemaRefs>
     <ds:schemaRef ds:uri="http://schemas.microsoft.com/office/2006/metadata/contentType"/>
@@ -10703,14 +10570,6 @@
 </ds:datastoreItem>
 </file>
 
-<file path=customXml/itemProps2.xml><?xml version="1.0" encoding="utf-8"?>
-<ds:datastoreItem xmlns:ds="http://schemas.openxmlformats.org/officeDocument/2006/customXml" ds:itemID="{5691C133-E59E-4430-9EEF-38D43E2A34F4}">
-  <ds:schemaRefs>
-    <ds:schemaRef ds:uri="http://schemas.microsoft.com/sharepoint/v3/contenttype/forms"/>
-  </ds:schemaRefs>
-</ds:datastoreItem>
-</file>
-
 <file path=customXml/itemProps3.xml><?xml version="1.0" encoding="utf-8"?>
 <ds:datastoreItem xmlns:ds="http://schemas.openxmlformats.org/officeDocument/2006/customXml" ds:itemID="{78ECADC1-9369-4206-9802-C12CA18D4C89}">
   <ds:schemaRefs>
@@ -10721,7 +10580,7 @@
 </file>
 
 <file path=customXml/itemProps4.xml><?xml version="1.0" encoding="utf-8"?>
-<ds:datastoreItem xmlns:ds="http://schemas.openxmlformats.org/officeDocument/2006/customXml" ds:itemID="{1ADDFDA5-CB25-42DB-A5F6-2911244005FA}">
+<ds:datastoreItem xmlns:ds="http://schemas.openxmlformats.org/officeDocument/2006/customXml" ds:itemID="{4AEA61CB-FE67-4169-8A72-638BDDF9F2B4}">
   <ds:schemaRefs>
     <ds:schemaRef ds:uri="http://schemas.openxmlformats.org/officeDocument/2006/bibliography"/>
   </ds:schemaRefs>

</xml_diff>

<commit_message>
refactor to handle only one debt at a time
</commit_message>
<xml_diff>
--- a/docassemble/Collection/data/templates/venue_complaint_template.docx
+++ b/docassemble/Collection/data/templates/venue_complaint_template.docx
@@ -1,93 +1,7 @@
 
 <file path=word/document.xml><?xml version="1.0" encoding="utf-8"?>
-<w:document xmlns:wpc="http://schemas.microsoft.com/office/word/2010/wordprocessingCanvas" xmlns:cx="http://schemas.microsoft.com/office/drawing/2014/chartex" xmlns:cx1="http://schemas.microsoft.com/office/drawing/2015/9/8/chartex" xmlns:cx2="http://schemas.microsoft.com/office/drawing/2015/10/21/chartex" xmlns:cx3="http://schemas.microsoft.com/office/drawing/2016/5/9/chartex" xmlns:cx4="http://schemas.microsoft.com/office/drawing/2016/5/10/chartex" xmlns:cx5="http://schemas.microsoft.com/office/drawing/2016/5/11/chartex" xmlns:cx6="http://schemas.microsoft.com/office/drawing/2016/5/12/chartex" xmlns:cx7="http://schemas.microsoft.com/office/drawing/2016/5/13/chartex" xmlns:cx8="http://schemas.microsoft.com/office/drawing/2016/5/14/chartex" xmlns:mc="http://schemas.openxmlformats.org/markup-compatibility/2006" xmlns:aink="http://schemas.microsoft.com/office/drawing/2016/ink" xmlns:am3d="http://schemas.microsoft.com/office/drawing/2017/model3d" xmlns:o="urn:schemas-microsoft-com:office:office" xmlns:r="http://schemas.openxmlformats.org/officeDocument/2006/relationships" xmlns:m="http://schemas.openxmlformats.org/officeDocument/2006/math" xmlns:v="urn:schemas-microsoft-com:vml" xmlns:wp14="http://schemas.microsoft.com/office/word/2010/wordprocessingDrawing" xmlns:wp="http://schemas.openxmlformats.org/drawingml/2006/wordprocessingDrawing" xmlns:w10="urn:schemas-microsoft-com:office:word" xmlns:w="http://schemas.openxmlformats.org/wordprocessingml/2006/main" xmlns:w14="http://schemas.microsoft.com/office/word/2010/wordml" xmlns:w15="http://schemas.microsoft.com/office/word/2012/wordml" xmlns:w16cid="http://schemas.microsoft.com/office/word/2016/wordml/cid" xmlns:w16se="http://schemas.microsoft.com/office/word/2015/wordml/symex" xmlns:wpg="http://schemas.microsoft.com/office/word/2010/wordprocessingGroup" xmlns:wpi="http://schemas.microsoft.com/office/word/2010/wordprocessingInk" xmlns:wne="http://schemas.microsoft.com/office/word/2006/wordml" xmlns:wps="http://schemas.microsoft.com/office/word/2010/wordprocessingShape" mc:Ignorable="w14 w15 w16se w16cid wp14">
+<w:document xmlns:wpc="http://schemas.microsoft.com/office/word/2010/wordprocessingCanvas" xmlns:cx="http://schemas.microsoft.com/office/drawing/2014/chartex" xmlns:cx1="http://schemas.microsoft.com/office/drawing/2015/9/8/chartex" xmlns:cx2="http://schemas.microsoft.com/office/drawing/2015/10/21/chartex" xmlns:cx3="http://schemas.microsoft.com/office/drawing/2016/5/9/chartex" xmlns:cx4="http://schemas.microsoft.com/office/drawing/2016/5/10/chartex" xmlns:cx5="http://schemas.microsoft.com/office/drawing/2016/5/11/chartex" xmlns:cx6="http://schemas.microsoft.com/office/drawing/2016/5/12/chartex" xmlns:cx7="http://schemas.microsoft.com/office/drawing/2016/5/13/chartex" xmlns:cx8="http://schemas.microsoft.com/office/drawing/2016/5/14/chartex" xmlns:mc="http://schemas.openxmlformats.org/markup-compatibility/2006" xmlns:aink="http://schemas.microsoft.com/office/drawing/2016/ink" xmlns:am3d="http://schemas.microsoft.com/office/drawing/2017/model3d" xmlns:o="urn:schemas-microsoft-com:office:office" xmlns:r="http://schemas.openxmlformats.org/officeDocument/2006/relationships" xmlns:m="http://schemas.openxmlformats.org/officeDocument/2006/math" xmlns:v="urn:schemas-microsoft-com:vml" xmlns:wp14="http://schemas.microsoft.com/office/word/2010/wordprocessingDrawing" xmlns:wp="http://schemas.openxmlformats.org/drawingml/2006/wordprocessingDrawing" xmlns:w10="urn:schemas-microsoft-com:office:word" xmlns:w="http://schemas.openxmlformats.org/wordprocessingml/2006/main" xmlns:w14="http://schemas.microsoft.com/office/word/2010/wordml" xmlns:w15="http://schemas.microsoft.com/office/word/2012/wordml" xmlns:w16cex="http://schemas.microsoft.com/office/word/2018/wordml/cex" xmlns:w16cid="http://schemas.microsoft.com/office/word/2016/wordml/cid" xmlns:w16="http://schemas.microsoft.com/office/word/2018/wordml" xmlns:w16se="http://schemas.microsoft.com/office/word/2015/wordml/symex" xmlns:wpg="http://schemas.microsoft.com/office/word/2010/wordprocessingGroup" xmlns:wpi="http://schemas.microsoft.com/office/word/2010/wordprocessingInk" xmlns:wne="http://schemas.microsoft.com/office/word/2006/wordml" xmlns:wps="http://schemas.microsoft.com/office/word/2010/wordprocessingShape" mc:Ignorable="w14 w15 w16se w16cid w16 w16cex wp14">
   <w:body>
-    <w:p>
-      <w:pPr>
-        <w:jc w:val="center"/>
-        <w:rPr>
-          <w:rFonts w:asciiTheme="minorHAnsi" w:hAnsiTheme="minorHAnsi" w:cstheme="minorHAnsi"/>
-          <w:b/>
-        </w:rPr>
-      </w:pPr>
-      <w:bookmarkStart w:id="0" w:name="_GoBack"/>
-      <w:bookmarkEnd w:id="0"/>
-      <w:r>
-        <w:rPr>
-          <w:rFonts w:asciiTheme="minorHAnsi" w:hAnsiTheme="minorHAnsi" w:cstheme="minorHAnsi"/>
-          <w:b/>
-          <w:highlight w:val="yellow"/>
-        </w:rPr>
-        <w:t>{%</w:t>
-      </w:r>
-      <w:r>
-        <w:rPr>
-          <w:rFonts w:asciiTheme="minorHAnsi" w:hAnsiTheme="minorHAnsi" w:cstheme="minorHAnsi"/>
-          <w:b/>
-          <w:highlight w:val="yellow"/>
-        </w:rPr>
-        <w:t>-</w:t>
-      </w:r>
-      <w:r>
-        <w:rPr>
-          <w:rFonts w:asciiTheme="minorHAnsi" w:hAnsiTheme="minorHAnsi" w:cstheme="minorHAnsi"/>
-          <w:b/>
-          <w:highlight w:val="yellow"/>
-        </w:rPr>
-        <w:t xml:space="preserve"> for debt in debts %}</w:t>
-      </w:r>
-    </w:p>
-    <w:p>
-      <w:pPr>
-        <w:jc w:val="center"/>
-        <w:rPr>
-          <w:rFonts w:asciiTheme="minorHAnsi" w:hAnsiTheme="minorHAnsi" w:cstheme="minorHAnsi"/>
-          <w:b/>
-        </w:rPr>
-      </w:pPr>
-      <w:r>
-        <w:rPr>
-          <w:rFonts w:asciiTheme="minorHAnsi" w:hAnsiTheme="minorHAnsi" w:cstheme="minorHAnsi"/>
-          <w:b/>
-          <w:highlight w:val="green"/>
-        </w:rPr>
-        <w:t>{%</w:t>
-      </w:r>
-      <w:r>
-        <w:rPr>
-          <w:rFonts w:asciiTheme="minorHAnsi" w:hAnsiTheme="minorHAnsi" w:cstheme="minorHAnsi"/>
-          <w:b/>
-          <w:highlight w:val="green"/>
-        </w:rPr>
-        <w:t>-</w:t>
-      </w:r>
-      <w:r>
-        <w:rPr>
-          <w:rFonts w:asciiTheme="minorHAnsi" w:hAnsiTheme="minorHAnsi" w:cstheme="minorHAnsi"/>
-          <w:b/>
-          <w:highlight w:val="green"/>
-        </w:rPr>
-        <w:t xml:space="preserve"> if </w:t>
-      </w:r>
-      <w:proofErr w:type="spellStart"/>
-      <w:r>
-        <w:rPr>
-          <w:rFonts w:asciiTheme="minorHAnsi" w:hAnsiTheme="minorHAnsi" w:cstheme="minorHAnsi"/>
-          <w:b/>
-          <w:highlight w:val="green"/>
-        </w:rPr>
-        <w:t>debt.in_litigation</w:t>
-      </w:r>
-      <w:proofErr w:type="spellEnd"/>
-      <w:r>
-        <w:rPr>
-          <w:rFonts w:asciiTheme="minorHAnsi" w:hAnsiTheme="minorHAnsi" w:cstheme="minorHAnsi"/>
-          <w:b/>
-          <w:highlight w:val="green"/>
-        </w:rPr>
-        <w:t xml:space="preserve"> == True %}</w:t>
-      </w:r>
-    </w:p>
     <w:p>
       <w:pPr>
         <w:jc w:val="center"/>
@@ -1116,7 +1030,7 @@
           <w:rFonts w:asciiTheme="minorHAnsi" w:hAnsiTheme="minorHAnsi" w:cstheme="minorHAnsi"/>
           <w:spacing w:val="-3"/>
         </w:rPr>
-        <w:t>debt_collectors</w:t>
+        <w:t>collector_list</w:t>
       </w:r>
       <w:proofErr w:type="spellEnd"/>
       <w:r>
@@ -1564,7 +1478,7 @@
           <w:spacing w:val="-3"/>
           <w:highlight w:val="magenta"/>
         </w:rPr>
-        <w:t>debt</w:t>
+        <w:t>collector</w:t>
       </w:r>
       <w:proofErr w:type="gramEnd"/>
       <w:r>
@@ -1573,7 +1487,7 @@
           <w:spacing w:val="-3"/>
           <w:highlight w:val="magenta"/>
         </w:rPr>
-        <w:t>_collectors</w:t>
+        <w:t>_list</w:t>
       </w:r>
       <w:proofErr w:type="spellEnd"/>
       <w:r>
@@ -1591,6 +1505,53 @@
           <w:highlight w:val="magenta"/>
         </w:rPr>
         <w:t>%}</w:t>
+      </w:r>
+    </w:p>
+    <w:p>
+      <w:pPr>
+        <w:pStyle w:val="NoSpacing"/>
+        <w:spacing w:line="480" w:lineRule="auto"/>
+        <w:ind w:left="360"/>
+        <w:rPr>
+          <w:rFonts w:asciiTheme="minorHAnsi" w:hAnsiTheme="minorHAnsi" w:cstheme="minorHAnsi"/>
+          <w:spacing w:val="-3"/>
+        </w:rPr>
+      </w:pPr>
+      <w:r>
+        <w:rPr>
+          <w:rFonts w:asciiTheme="minorHAnsi" w:hAnsiTheme="minorHAnsi" w:cstheme="minorHAnsi"/>
+          <w:spacing w:val="-3"/>
+          <w:highlight w:val="green"/>
+        </w:rPr>
+        <w:t xml:space="preserve">{%- if </w:t>
+      </w:r>
+      <w:proofErr w:type="spellStart"/>
+      <w:proofErr w:type="gramStart"/>
+      <w:r>
+        <w:rPr>
+          <w:rFonts w:asciiTheme="minorHAnsi" w:hAnsiTheme="minorHAnsi" w:cstheme="minorHAnsi"/>
+          <w:spacing w:val="-3"/>
+          <w:highlight w:val="green"/>
+        </w:rPr>
+        <w:t>entity.collector</w:t>
+      </w:r>
+      <w:proofErr w:type="gramEnd"/>
+      <w:r>
+        <w:rPr>
+          <w:rFonts w:asciiTheme="minorHAnsi" w:hAnsiTheme="minorHAnsi" w:cstheme="minorHAnsi"/>
+          <w:spacing w:val="-3"/>
+          <w:highlight w:val="green"/>
+        </w:rPr>
+        <w:t>_type</w:t>
+      </w:r>
+      <w:proofErr w:type="spellEnd"/>
+      <w:r>
+        <w:rPr>
+          <w:rFonts w:asciiTheme="minorHAnsi" w:hAnsiTheme="minorHAnsi" w:cstheme="minorHAnsi"/>
+          <w:spacing w:val="-3"/>
+          <w:highlight w:val="green"/>
+        </w:rPr>
+        <w:t xml:space="preserve"> != “original creditor” %}</w:t>
       </w:r>
     </w:p>
     <w:p>
@@ -1663,6 +1624,24 @@
         <w:ind w:left="360"/>
         <w:rPr>
           <w:rFonts w:asciiTheme="minorHAnsi" w:hAnsiTheme="minorHAnsi" w:cstheme="minorHAnsi"/>
+          <w:highlight w:val="green"/>
+        </w:rPr>
+      </w:pPr>
+      <w:r>
+        <w:rPr>
+          <w:rFonts w:asciiTheme="minorHAnsi" w:hAnsiTheme="minorHAnsi" w:cstheme="minorHAnsi"/>
+          <w:highlight w:val="green"/>
+        </w:rPr>
+        <w:t>{%- endif %}</w:t>
+      </w:r>
+    </w:p>
+    <w:p>
+      <w:pPr>
+        <w:pStyle w:val="BodyText"/>
+        <w:spacing w:line="480" w:lineRule="auto"/>
+        <w:ind w:left="360"/>
+        <w:rPr>
+          <w:rFonts w:asciiTheme="minorHAnsi" w:hAnsiTheme="minorHAnsi" w:cstheme="minorHAnsi"/>
         </w:rPr>
       </w:pPr>
       <w:r>
@@ -1670,6 +1649,7 @@
           <w:rFonts w:asciiTheme="minorHAnsi" w:hAnsiTheme="minorHAnsi" w:cstheme="minorHAnsi"/>
           <w:highlight w:val="magenta"/>
         </w:rPr>
+        <w:lastRenderedPageBreak/>
         <w:t>{%</w:t>
       </w:r>
       <w:r>
@@ -1723,7 +1703,6 @@
           <w:sz w:val="24"/>
           <w:szCs w:val="24"/>
         </w:rPr>
-        <w:lastRenderedPageBreak/>
         <w:t xml:space="preserve">This court has jurisdiction over the subject matter of this action pursuant to </w:t>
       </w:r>
       <w:proofErr w:type="gramStart"/>
@@ -2005,24 +1984,24 @@
           <w:spacing w:val="-3"/>
           <w:highlight w:val="green"/>
         </w:rPr>
-        <w:t>debt.</w:t>
+        <w:t>debt</w:t>
       </w:r>
       <w:r>
         <w:rPr>
           <w:rFonts w:asciiTheme="minorHAnsi" w:hAnsiTheme="minorHAnsi" w:cstheme="minorHAnsi"/>
           <w:spacing w:val="-3"/>
-          <w:highlight w:val="magenta"/>
-        </w:rPr>
-        <w:t>debt</w:t>
+          <w:highlight w:val="green"/>
+        </w:rPr>
+        <w:t>.collector</w:t>
       </w:r>
       <w:proofErr w:type="gramEnd"/>
       <w:r>
         <w:rPr>
           <w:rFonts w:asciiTheme="minorHAnsi" w:hAnsiTheme="minorHAnsi" w:cstheme="minorHAnsi"/>
           <w:spacing w:val="-3"/>
-          <w:highlight w:val="magenta"/>
-        </w:rPr>
-        <w:t>_collectors</w:t>
+          <w:highlight w:val="green"/>
+        </w:rPr>
+        <w:t>_list</w:t>
       </w:r>
       <w:proofErr w:type="spellEnd"/>
       <w:r>
@@ -3192,24 +3171,24 @@
           <w:spacing w:val="-3"/>
           <w:highlight w:val="yellow"/>
         </w:rPr>
-        <w:t>debt.</w:t>
+        <w:t>debt</w:t>
       </w:r>
       <w:r>
         <w:rPr>
           <w:rFonts w:asciiTheme="minorHAnsi" w:hAnsiTheme="minorHAnsi" w:cstheme="minorHAnsi"/>
           <w:spacing w:val="-3"/>
-          <w:highlight w:val="magenta"/>
-        </w:rPr>
-        <w:t>debt</w:t>
+          <w:highlight w:val="yellow"/>
+        </w:rPr>
+        <w:t>.collector</w:t>
       </w:r>
       <w:proofErr w:type="gramEnd"/>
       <w:r>
         <w:rPr>
           <w:rFonts w:asciiTheme="minorHAnsi" w:hAnsiTheme="minorHAnsi" w:cstheme="minorHAnsi"/>
           <w:spacing w:val="-3"/>
-          <w:highlight w:val="magenta"/>
-        </w:rPr>
-        <w:t>_collectors</w:t>
+          <w:highlight w:val="yellow"/>
+        </w:rPr>
+        <w:t>_list</w:t>
       </w:r>
       <w:proofErr w:type="spellEnd"/>
       <w:r>
@@ -3845,7 +3824,7 @@
       <w:r>
         <w:t xml:space="preserve"> </w:t>
       </w:r>
-      <w:bookmarkStart w:id="1" w:name="_Hlk60140409"/>
+      <w:bookmarkStart w:id="0" w:name="_Hlk60140409"/>
       <w:r>
         <w:t>{{ damages</w:t>
       </w:r>
@@ -3899,7 +3878,7 @@
       <w:r>
         <w:t xml:space="preserve"> }}</w:t>
       </w:r>
-      <w:bookmarkEnd w:id="1"/>
+      <w:bookmarkEnd w:id="0"/>
       <w:r>
         <w:t>.</w:t>
       </w:r>
@@ -4368,7 +4347,6 @@
         <w:lastRenderedPageBreak/>
         <w:t xml:space="preserve">As a direct and proximate result of said Defendants’ violations of the FDCPA, </w:t>
       </w:r>
-      <w:proofErr w:type="gramStart"/>
       <w:r>
         <w:rPr>
           <w:rFonts w:asciiTheme="minorHAnsi" w:hAnsiTheme="minorHAnsi" w:cstheme="minorHAnsi"/>
@@ -4386,17 +4364,7 @@
           <w:sz w:val="24"/>
           <w:szCs w:val="24"/>
         </w:rPr>
-        <w:t>client.name</w:t>
-      </w:r>
-      <w:proofErr w:type="gramEnd"/>
-      <w:r>
-        <w:rPr>
-          <w:rFonts w:asciiTheme="minorHAnsi" w:hAnsiTheme="minorHAnsi" w:cstheme="minorHAnsi"/>
-          <w:bCs/>
-          <w:sz w:val="24"/>
-          <w:szCs w:val="24"/>
-        </w:rPr>
-        <w:t>.full</w:t>
+        <w:t>client.name.full</w:t>
       </w:r>
       <w:proofErr w:type="spellEnd"/>
       <w:r>
@@ -5052,7 +5020,6 @@
         </w:rPr>
         <w:t xml:space="preserve">, </w:t>
       </w:r>
-      <w:proofErr w:type="gramStart"/>
       <w:r>
         <w:rPr>
           <w:rFonts w:asciiTheme="minorHAnsi" w:hAnsiTheme="minorHAnsi" w:cstheme="minorHAnsi"/>
@@ -5068,16 +5035,7 @@
           <w:sz w:val="24"/>
           <w:szCs w:val="24"/>
         </w:rPr>
-        <w:t>client.name</w:t>
-      </w:r>
-      <w:proofErr w:type="gramEnd"/>
-      <w:r>
-        <w:rPr>
-          <w:rFonts w:asciiTheme="minorHAnsi" w:hAnsiTheme="minorHAnsi" w:cstheme="minorHAnsi"/>
-          <w:sz w:val="24"/>
-          <w:szCs w:val="24"/>
-        </w:rPr>
-        <w:t>.full</w:t>
+        <w:t>client.name.full</w:t>
       </w:r>
       <w:proofErr w:type="spellEnd"/>
       <w:r>
@@ -5265,7 +5223,16 @@
           <w:sz w:val="24"/>
           <w:szCs w:val="24"/>
         </w:rPr>
-        <w:t>Plaintiff actual, statutory, treble, and/or punitive damages</w:t>
+        <w:t xml:space="preserve">Plaintiff actual, statutory, treble, and/or punitive </w:t>
+      </w:r>
+      <w:proofErr w:type="gramStart"/>
+      <w:r>
+        <w:rPr>
+          <w:rFonts w:asciiTheme="minorHAnsi" w:hAnsiTheme="minorHAnsi" w:cstheme="minorHAnsi"/>
+          <w:sz w:val="24"/>
+          <w:szCs w:val="24"/>
+        </w:rPr>
+        <w:t>damages</w:t>
       </w:r>
       <w:r>
         <w:rPr>
@@ -5275,6 +5242,7 @@
         </w:rPr>
         <w:t>;</w:t>
       </w:r>
+      <w:proofErr w:type="gramEnd"/>
     </w:p>
     <w:p>
       <w:pPr>
@@ -5864,58 +5832,6 @@
         <w:spacing w:after="0"/>
         <w:ind w:firstLine="720"/>
       </w:pPr>
-    </w:p>
-    <w:p>
-      <w:pPr>
-        <w:jc w:val="center"/>
-        <w:rPr>
-          <w:rFonts w:asciiTheme="minorHAnsi" w:hAnsiTheme="minorHAnsi" w:cstheme="minorHAnsi"/>
-          <w:b/>
-        </w:rPr>
-      </w:pPr>
-      <w:r>
-        <w:rPr>
-          <w:rFonts w:asciiTheme="minorHAnsi" w:hAnsiTheme="minorHAnsi" w:cstheme="minorHAnsi"/>
-          <w:b/>
-          <w:highlight w:val="green"/>
-        </w:rPr>
-        <w:t>{% endif %}</w:t>
-      </w:r>
-    </w:p>
-    <w:p>
-      <w:pPr>
-        <w:jc w:val="center"/>
-        <w:rPr>
-          <w:rFonts w:asciiTheme="minorHAnsi" w:hAnsiTheme="minorHAnsi" w:cstheme="minorHAnsi"/>
-          <w:b/>
-        </w:rPr>
-      </w:pPr>
-      <w:r>
-        <w:rPr>
-          <w:rFonts w:asciiTheme="minorHAnsi" w:hAnsiTheme="minorHAnsi" w:cstheme="minorHAnsi"/>
-          <w:b/>
-          <w:highlight w:val="yellow"/>
-        </w:rPr>
-        <w:t xml:space="preserve">{% </w:t>
-      </w:r>
-      <w:proofErr w:type="spellStart"/>
-      <w:r>
-        <w:rPr>
-          <w:rFonts w:asciiTheme="minorHAnsi" w:hAnsiTheme="minorHAnsi" w:cstheme="minorHAnsi"/>
-          <w:b/>
-          <w:highlight w:val="yellow"/>
-        </w:rPr>
-        <w:t>endfor</w:t>
-      </w:r>
-      <w:proofErr w:type="spellEnd"/>
-      <w:r>
-        <w:rPr>
-          <w:rFonts w:asciiTheme="minorHAnsi" w:hAnsiTheme="minorHAnsi" w:cstheme="minorHAnsi"/>
-          <w:b/>
-          <w:highlight w:val="yellow"/>
-        </w:rPr>
-        <w:t xml:space="preserve"> %}</w:t>
-      </w:r>
     </w:p>
     <w:p>
       <w:pPr>
@@ -5947,7 +5863,7 @@
 </file>
 
 <file path=word/endnotes.xml><?xml version="1.0" encoding="utf-8"?>
-<w:endnotes xmlns:wpc="http://schemas.microsoft.com/office/word/2010/wordprocessingCanvas" xmlns:cx="http://schemas.microsoft.com/office/drawing/2014/chartex" xmlns:cx1="http://schemas.microsoft.com/office/drawing/2015/9/8/chartex" xmlns:cx2="http://schemas.microsoft.com/office/drawing/2015/10/21/chartex" xmlns:cx3="http://schemas.microsoft.com/office/drawing/2016/5/9/chartex" xmlns:cx4="http://schemas.microsoft.com/office/drawing/2016/5/10/chartex" xmlns:cx5="http://schemas.microsoft.com/office/drawing/2016/5/11/chartex" xmlns:cx6="http://schemas.microsoft.com/office/drawing/2016/5/12/chartex" xmlns:cx7="http://schemas.microsoft.com/office/drawing/2016/5/13/chartex" xmlns:cx8="http://schemas.microsoft.com/office/drawing/2016/5/14/chartex" xmlns:mc="http://schemas.openxmlformats.org/markup-compatibility/2006" xmlns:aink="http://schemas.microsoft.com/office/drawing/2016/ink" xmlns:am3d="http://schemas.microsoft.com/office/drawing/2017/model3d" xmlns:o="urn:schemas-microsoft-com:office:office" xmlns:r="http://schemas.openxmlformats.org/officeDocument/2006/relationships" xmlns:m="http://schemas.openxmlformats.org/officeDocument/2006/math" xmlns:v="urn:schemas-microsoft-com:vml" xmlns:wp14="http://schemas.microsoft.com/office/word/2010/wordprocessingDrawing" xmlns:wp="http://schemas.openxmlformats.org/drawingml/2006/wordprocessingDrawing" xmlns:w10="urn:schemas-microsoft-com:office:word" xmlns:w="http://schemas.openxmlformats.org/wordprocessingml/2006/main" xmlns:w14="http://schemas.microsoft.com/office/word/2010/wordml" xmlns:w15="http://schemas.microsoft.com/office/word/2012/wordml" xmlns:w16cid="http://schemas.microsoft.com/office/word/2016/wordml/cid" xmlns:w16se="http://schemas.microsoft.com/office/word/2015/wordml/symex" xmlns:wpg="http://schemas.microsoft.com/office/word/2010/wordprocessingGroup" xmlns:wpi="http://schemas.microsoft.com/office/word/2010/wordprocessingInk" xmlns:wne="http://schemas.microsoft.com/office/word/2006/wordml" xmlns:wps="http://schemas.microsoft.com/office/word/2010/wordprocessingShape" mc:Ignorable="w14 w15 w16se w16cid wp14">
+<w:endnotes xmlns:wpc="http://schemas.microsoft.com/office/word/2010/wordprocessingCanvas" xmlns:cx="http://schemas.microsoft.com/office/drawing/2014/chartex" xmlns:cx1="http://schemas.microsoft.com/office/drawing/2015/9/8/chartex" xmlns:cx2="http://schemas.microsoft.com/office/drawing/2015/10/21/chartex" xmlns:cx3="http://schemas.microsoft.com/office/drawing/2016/5/9/chartex" xmlns:cx4="http://schemas.microsoft.com/office/drawing/2016/5/10/chartex" xmlns:cx5="http://schemas.microsoft.com/office/drawing/2016/5/11/chartex" xmlns:cx6="http://schemas.microsoft.com/office/drawing/2016/5/12/chartex" xmlns:cx7="http://schemas.microsoft.com/office/drawing/2016/5/13/chartex" xmlns:cx8="http://schemas.microsoft.com/office/drawing/2016/5/14/chartex" xmlns:mc="http://schemas.openxmlformats.org/markup-compatibility/2006" xmlns:aink="http://schemas.microsoft.com/office/drawing/2016/ink" xmlns:am3d="http://schemas.microsoft.com/office/drawing/2017/model3d" xmlns:o="urn:schemas-microsoft-com:office:office" xmlns:r="http://schemas.openxmlformats.org/officeDocument/2006/relationships" xmlns:m="http://schemas.openxmlformats.org/officeDocument/2006/math" xmlns:v="urn:schemas-microsoft-com:vml" xmlns:wp14="http://schemas.microsoft.com/office/word/2010/wordprocessingDrawing" xmlns:wp="http://schemas.openxmlformats.org/drawingml/2006/wordprocessingDrawing" xmlns:w10="urn:schemas-microsoft-com:office:word" xmlns:w="http://schemas.openxmlformats.org/wordprocessingml/2006/main" xmlns:w14="http://schemas.microsoft.com/office/word/2010/wordml" xmlns:w15="http://schemas.microsoft.com/office/word/2012/wordml" xmlns:w16cex="http://schemas.microsoft.com/office/word/2018/wordml/cex" xmlns:w16cid="http://schemas.microsoft.com/office/word/2016/wordml/cid" xmlns:w16="http://schemas.microsoft.com/office/word/2018/wordml" xmlns:w16se="http://schemas.microsoft.com/office/word/2015/wordml/symex" xmlns:wpg="http://schemas.microsoft.com/office/word/2010/wordprocessingGroup" xmlns:wpi="http://schemas.microsoft.com/office/word/2010/wordprocessingInk" xmlns:wne="http://schemas.microsoft.com/office/word/2006/wordml" xmlns:wps="http://schemas.microsoft.com/office/word/2010/wordprocessingShape" mc:Ignorable="w14 w15 w16se w16cid w16 w16cex wp14">
   <w:endnote w:type="separator" w:id="-1">
     <w:p>
       <w:r>
@@ -5966,7 +5882,7 @@
 </file>
 
 <file path=word/footer1.xml><?xml version="1.0" encoding="utf-8"?>
-<w:ftr xmlns:wpc="http://schemas.microsoft.com/office/word/2010/wordprocessingCanvas" xmlns:cx="http://schemas.microsoft.com/office/drawing/2014/chartex" xmlns:cx1="http://schemas.microsoft.com/office/drawing/2015/9/8/chartex" xmlns:cx2="http://schemas.microsoft.com/office/drawing/2015/10/21/chartex" xmlns:cx3="http://schemas.microsoft.com/office/drawing/2016/5/9/chartex" xmlns:cx4="http://schemas.microsoft.com/office/drawing/2016/5/10/chartex" xmlns:cx5="http://schemas.microsoft.com/office/drawing/2016/5/11/chartex" xmlns:cx6="http://schemas.microsoft.com/office/drawing/2016/5/12/chartex" xmlns:cx7="http://schemas.microsoft.com/office/drawing/2016/5/13/chartex" xmlns:cx8="http://schemas.microsoft.com/office/drawing/2016/5/14/chartex" xmlns:mc="http://schemas.openxmlformats.org/markup-compatibility/2006" xmlns:aink="http://schemas.microsoft.com/office/drawing/2016/ink" xmlns:am3d="http://schemas.microsoft.com/office/drawing/2017/model3d" xmlns:o="urn:schemas-microsoft-com:office:office" xmlns:r="http://schemas.openxmlformats.org/officeDocument/2006/relationships" xmlns:m="http://schemas.openxmlformats.org/officeDocument/2006/math" xmlns:v="urn:schemas-microsoft-com:vml" xmlns:wp14="http://schemas.microsoft.com/office/word/2010/wordprocessingDrawing" xmlns:wp="http://schemas.openxmlformats.org/drawingml/2006/wordprocessingDrawing" xmlns:w10="urn:schemas-microsoft-com:office:word" xmlns:w="http://schemas.openxmlformats.org/wordprocessingml/2006/main" xmlns:w14="http://schemas.microsoft.com/office/word/2010/wordml" xmlns:w15="http://schemas.microsoft.com/office/word/2012/wordml" xmlns:w16cid="http://schemas.microsoft.com/office/word/2016/wordml/cid" xmlns:w16se="http://schemas.microsoft.com/office/word/2015/wordml/symex" xmlns:wpg="http://schemas.microsoft.com/office/word/2010/wordprocessingGroup" xmlns:wpi="http://schemas.microsoft.com/office/word/2010/wordprocessingInk" xmlns:wne="http://schemas.microsoft.com/office/word/2006/wordml" xmlns:wps="http://schemas.microsoft.com/office/word/2010/wordprocessingShape" mc:Ignorable="w14 w15 w16se w16cid wp14">
+<w:ftr xmlns:wpc="http://schemas.microsoft.com/office/word/2010/wordprocessingCanvas" xmlns:cx="http://schemas.microsoft.com/office/drawing/2014/chartex" xmlns:cx1="http://schemas.microsoft.com/office/drawing/2015/9/8/chartex" xmlns:cx2="http://schemas.microsoft.com/office/drawing/2015/10/21/chartex" xmlns:cx3="http://schemas.microsoft.com/office/drawing/2016/5/9/chartex" xmlns:cx4="http://schemas.microsoft.com/office/drawing/2016/5/10/chartex" xmlns:cx5="http://schemas.microsoft.com/office/drawing/2016/5/11/chartex" xmlns:cx6="http://schemas.microsoft.com/office/drawing/2016/5/12/chartex" xmlns:cx7="http://schemas.microsoft.com/office/drawing/2016/5/13/chartex" xmlns:cx8="http://schemas.microsoft.com/office/drawing/2016/5/14/chartex" xmlns:mc="http://schemas.openxmlformats.org/markup-compatibility/2006" xmlns:aink="http://schemas.microsoft.com/office/drawing/2016/ink" xmlns:am3d="http://schemas.microsoft.com/office/drawing/2017/model3d" xmlns:o="urn:schemas-microsoft-com:office:office" xmlns:r="http://schemas.openxmlformats.org/officeDocument/2006/relationships" xmlns:m="http://schemas.openxmlformats.org/officeDocument/2006/math" xmlns:v="urn:schemas-microsoft-com:vml" xmlns:wp14="http://schemas.microsoft.com/office/word/2010/wordprocessingDrawing" xmlns:wp="http://schemas.openxmlformats.org/drawingml/2006/wordprocessingDrawing" xmlns:w10="urn:schemas-microsoft-com:office:word" xmlns:w="http://schemas.openxmlformats.org/wordprocessingml/2006/main" xmlns:w14="http://schemas.microsoft.com/office/word/2010/wordml" xmlns:w15="http://schemas.microsoft.com/office/word/2012/wordml" xmlns:w16cex="http://schemas.microsoft.com/office/word/2018/wordml/cex" xmlns:w16cid="http://schemas.microsoft.com/office/word/2016/wordml/cid" xmlns:w16="http://schemas.microsoft.com/office/word/2018/wordml" xmlns:w16se="http://schemas.microsoft.com/office/word/2015/wordml/symex" xmlns:wpg="http://schemas.microsoft.com/office/word/2010/wordprocessingGroup" xmlns:wpi="http://schemas.microsoft.com/office/word/2010/wordprocessingInk" xmlns:wne="http://schemas.microsoft.com/office/word/2006/wordml" xmlns:wps="http://schemas.microsoft.com/office/word/2010/wordprocessingShape" mc:Ignorable="w14 w15 w16se w16cid w16 w16cex wp14">
   <w:sdt>
     <w:sdtPr>
       <w:id w:val="1478409456"/>
@@ -6019,7 +5935,7 @@
 </file>
 
 <file path=word/footnotes.xml><?xml version="1.0" encoding="utf-8"?>
-<w:footnotes xmlns:wpc="http://schemas.microsoft.com/office/word/2010/wordprocessingCanvas" xmlns:cx="http://schemas.microsoft.com/office/drawing/2014/chartex" xmlns:cx1="http://schemas.microsoft.com/office/drawing/2015/9/8/chartex" xmlns:cx2="http://schemas.microsoft.com/office/drawing/2015/10/21/chartex" xmlns:cx3="http://schemas.microsoft.com/office/drawing/2016/5/9/chartex" xmlns:cx4="http://schemas.microsoft.com/office/drawing/2016/5/10/chartex" xmlns:cx5="http://schemas.microsoft.com/office/drawing/2016/5/11/chartex" xmlns:cx6="http://schemas.microsoft.com/office/drawing/2016/5/12/chartex" xmlns:cx7="http://schemas.microsoft.com/office/drawing/2016/5/13/chartex" xmlns:cx8="http://schemas.microsoft.com/office/drawing/2016/5/14/chartex" xmlns:mc="http://schemas.openxmlformats.org/markup-compatibility/2006" xmlns:aink="http://schemas.microsoft.com/office/drawing/2016/ink" xmlns:am3d="http://schemas.microsoft.com/office/drawing/2017/model3d" xmlns:o="urn:schemas-microsoft-com:office:office" xmlns:r="http://schemas.openxmlformats.org/officeDocument/2006/relationships" xmlns:m="http://schemas.openxmlformats.org/officeDocument/2006/math" xmlns:v="urn:schemas-microsoft-com:vml" xmlns:wp14="http://schemas.microsoft.com/office/word/2010/wordprocessingDrawing" xmlns:wp="http://schemas.openxmlformats.org/drawingml/2006/wordprocessingDrawing" xmlns:w10="urn:schemas-microsoft-com:office:word" xmlns:w="http://schemas.openxmlformats.org/wordprocessingml/2006/main" xmlns:w14="http://schemas.microsoft.com/office/word/2010/wordml" xmlns:w15="http://schemas.microsoft.com/office/word/2012/wordml" xmlns:w16cid="http://schemas.microsoft.com/office/word/2016/wordml/cid" xmlns:w16se="http://schemas.microsoft.com/office/word/2015/wordml/symex" xmlns:wpg="http://schemas.microsoft.com/office/word/2010/wordprocessingGroup" xmlns:wpi="http://schemas.microsoft.com/office/word/2010/wordprocessingInk" xmlns:wne="http://schemas.microsoft.com/office/word/2006/wordml" xmlns:wps="http://schemas.microsoft.com/office/word/2010/wordprocessingShape" mc:Ignorable="w14 w15 w16se w16cid wp14">
+<w:footnotes xmlns:wpc="http://schemas.microsoft.com/office/word/2010/wordprocessingCanvas" xmlns:cx="http://schemas.microsoft.com/office/drawing/2014/chartex" xmlns:cx1="http://schemas.microsoft.com/office/drawing/2015/9/8/chartex" xmlns:cx2="http://schemas.microsoft.com/office/drawing/2015/10/21/chartex" xmlns:cx3="http://schemas.microsoft.com/office/drawing/2016/5/9/chartex" xmlns:cx4="http://schemas.microsoft.com/office/drawing/2016/5/10/chartex" xmlns:cx5="http://schemas.microsoft.com/office/drawing/2016/5/11/chartex" xmlns:cx6="http://schemas.microsoft.com/office/drawing/2016/5/12/chartex" xmlns:cx7="http://schemas.microsoft.com/office/drawing/2016/5/13/chartex" xmlns:cx8="http://schemas.microsoft.com/office/drawing/2016/5/14/chartex" xmlns:mc="http://schemas.openxmlformats.org/markup-compatibility/2006" xmlns:aink="http://schemas.microsoft.com/office/drawing/2016/ink" xmlns:am3d="http://schemas.microsoft.com/office/drawing/2017/model3d" xmlns:o="urn:schemas-microsoft-com:office:office" xmlns:r="http://schemas.openxmlformats.org/officeDocument/2006/relationships" xmlns:m="http://schemas.openxmlformats.org/officeDocument/2006/math" xmlns:v="urn:schemas-microsoft-com:vml" xmlns:wp14="http://schemas.microsoft.com/office/word/2010/wordprocessingDrawing" xmlns:wp="http://schemas.openxmlformats.org/drawingml/2006/wordprocessingDrawing" xmlns:w10="urn:schemas-microsoft-com:office:word" xmlns:w="http://schemas.openxmlformats.org/wordprocessingml/2006/main" xmlns:w14="http://schemas.microsoft.com/office/word/2010/wordml" xmlns:w15="http://schemas.microsoft.com/office/word/2012/wordml" xmlns:w16cex="http://schemas.microsoft.com/office/word/2018/wordml/cex" xmlns:w16cid="http://schemas.microsoft.com/office/word/2016/wordml/cid" xmlns:w16="http://schemas.microsoft.com/office/word/2018/wordml" xmlns:w16se="http://schemas.microsoft.com/office/word/2015/wordml/symex" xmlns:wpg="http://schemas.microsoft.com/office/word/2010/wordprocessingGroup" xmlns:wpi="http://schemas.microsoft.com/office/word/2010/wordprocessingInk" xmlns:wne="http://schemas.microsoft.com/office/word/2006/wordml" xmlns:wps="http://schemas.microsoft.com/office/word/2010/wordprocessingShape" mc:Ignorable="w14 w15 w16se w16cid w16 w16cex wp14">
   <w:footnote w:type="separator" w:id="-1">
     <w:p>
       <w:r>
@@ -6038,7 +5954,7 @@
 </file>
 
 <file path=word/numbering.xml><?xml version="1.0" encoding="utf-8"?>
-<w:numbering xmlns:wpc="http://schemas.microsoft.com/office/word/2010/wordprocessingCanvas" xmlns:cx="http://schemas.microsoft.com/office/drawing/2014/chartex" xmlns:cx1="http://schemas.microsoft.com/office/drawing/2015/9/8/chartex" xmlns:cx2="http://schemas.microsoft.com/office/drawing/2015/10/21/chartex" xmlns:cx3="http://schemas.microsoft.com/office/drawing/2016/5/9/chartex" xmlns:cx4="http://schemas.microsoft.com/office/drawing/2016/5/10/chartex" xmlns:cx5="http://schemas.microsoft.com/office/drawing/2016/5/11/chartex" xmlns:cx6="http://schemas.microsoft.com/office/drawing/2016/5/12/chartex" xmlns:cx7="http://schemas.microsoft.com/office/drawing/2016/5/13/chartex" xmlns:cx8="http://schemas.microsoft.com/office/drawing/2016/5/14/chartex" xmlns:mc="http://schemas.openxmlformats.org/markup-compatibility/2006" xmlns:aink="http://schemas.microsoft.com/office/drawing/2016/ink" xmlns:am3d="http://schemas.microsoft.com/office/drawing/2017/model3d" xmlns:o="urn:schemas-microsoft-com:office:office" xmlns:r="http://schemas.openxmlformats.org/officeDocument/2006/relationships" xmlns:m="http://schemas.openxmlformats.org/officeDocument/2006/math" xmlns:v="urn:schemas-microsoft-com:vml" xmlns:wp14="http://schemas.microsoft.com/office/word/2010/wordprocessingDrawing" xmlns:wp="http://schemas.openxmlformats.org/drawingml/2006/wordprocessingDrawing" xmlns:w10="urn:schemas-microsoft-com:office:word" xmlns:w="http://schemas.openxmlformats.org/wordprocessingml/2006/main" xmlns:w14="http://schemas.microsoft.com/office/word/2010/wordml" xmlns:w15="http://schemas.microsoft.com/office/word/2012/wordml" xmlns:w16cid="http://schemas.microsoft.com/office/word/2016/wordml/cid" xmlns:w16se="http://schemas.microsoft.com/office/word/2015/wordml/symex" xmlns:wpg="http://schemas.microsoft.com/office/word/2010/wordprocessingGroup" xmlns:wpi="http://schemas.microsoft.com/office/word/2010/wordprocessingInk" xmlns:wne="http://schemas.microsoft.com/office/word/2006/wordml" xmlns:wps="http://schemas.microsoft.com/office/word/2010/wordprocessingShape" mc:Ignorable="w14 w15 w16se w16cid wp14">
+<w:numbering xmlns:wpc="http://schemas.microsoft.com/office/word/2010/wordprocessingCanvas" xmlns:cx="http://schemas.microsoft.com/office/drawing/2014/chartex" xmlns:cx1="http://schemas.microsoft.com/office/drawing/2015/9/8/chartex" xmlns:cx2="http://schemas.microsoft.com/office/drawing/2015/10/21/chartex" xmlns:cx3="http://schemas.microsoft.com/office/drawing/2016/5/9/chartex" xmlns:cx4="http://schemas.microsoft.com/office/drawing/2016/5/10/chartex" xmlns:cx5="http://schemas.microsoft.com/office/drawing/2016/5/11/chartex" xmlns:cx6="http://schemas.microsoft.com/office/drawing/2016/5/12/chartex" xmlns:cx7="http://schemas.microsoft.com/office/drawing/2016/5/13/chartex" xmlns:cx8="http://schemas.microsoft.com/office/drawing/2016/5/14/chartex" xmlns:mc="http://schemas.openxmlformats.org/markup-compatibility/2006" xmlns:aink="http://schemas.microsoft.com/office/drawing/2016/ink" xmlns:am3d="http://schemas.microsoft.com/office/drawing/2017/model3d" xmlns:o="urn:schemas-microsoft-com:office:office" xmlns:r="http://schemas.openxmlformats.org/officeDocument/2006/relationships" xmlns:m="http://schemas.openxmlformats.org/officeDocument/2006/math" xmlns:v="urn:schemas-microsoft-com:vml" xmlns:wp14="http://schemas.microsoft.com/office/word/2010/wordprocessingDrawing" xmlns:wp="http://schemas.openxmlformats.org/drawingml/2006/wordprocessingDrawing" xmlns:w10="urn:schemas-microsoft-com:office:word" xmlns:w="http://schemas.openxmlformats.org/wordprocessingml/2006/main" xmlns:w14="http://schemas.microsoft.com/office/word/2010/wordml" xmlns:w15="http://schemas.microsoft.com/office/word/2012/wordml" xmlns:w16cex="http://schemas.microsoft.com/office/word/2018/wordml/cex" xmlns:w16cid="http://schemas.microsoft.com/office/word/2016/wordml/cid" xmlns:w16="http://schemas.microsoft.com/office/word/2018/wordml" xmlns:w16se="http://schemas.microsoft.com/office/word/2015/wordml/symex" xmlns:wpg="http://schemas.microsoft.com/office/word/2010/wordprocessingGroup" xmlns:wpi="http://schemas.microsoft.com/office/word/2010/wordprocessingInk" xmlns:wne="http://schemas.microsoft.com/office/word/2006/wordml" xmlns:wps="http://schemas.microsoft.com/office/word/2010/wordprocessingShape" mc:Ignorable="w14 w15 w16se w16cid w16 w16cex wp14">
   <w:abstractNum w:abstractNumId="0" w15:restartNumberingAfterBreak="0">
     <w:nsid w:val="FFFFFF7C"/>
     <w:multiLevelType w:val="singleLevel"/>
@@ -9402,7 +9318,7 @@
 </file>
 
 <file path=word/styles.xml><?xml version="1.0" encoding="utf-8"?>
-<w:styles xmlns:mc="http://schemas.openxmlformats.org/markup-compatibility/2006" xmlns:r="http://schemas.openxmlformats.org/officeDocument/2006/relationships" xmlns:w="http://schemas.openxmlformats.org/wordprocessingml/2006/main" xmlns:w14="http://schemas.microsoft.com/office/word/2010/wordml" xmlns:w15="http://schemas.microsoft.com/office/word/2012/wordml" xmlns:w16cid="http://schemas.microsoft.com/office/word/2016/wordml/cid" xmlns:w16se="http://schemas.microsoft.com/office/word/2015/wordml/symex" mc:Ignorable="w14 w15 w16se w16cid">
+<w:styles xmlns:mc="http://schemas.openxmlformats.org/markup-compatibility/2006" xmlns:r="http://schemas.openxmlformats.org/officeDocument/2006/relationships" xmlns:w="http://schemas.openxmlformats.org/wordprocessingml/2006/main" xmlns:w14="http://schemas.microsoft.com/office/word/2010/wordml" xmlns:w15="http://schemas.microsoft.com/office/word/2012/wordml" xmlns:w16cex="http://schemas.microsoft.com/office/word/2018/wordml/cex" xmlns:w16cid="http://schemas.microsoft.com/office/word/2016/wordml/cid" xmlns:w16="http://schemas.microsoft.com/office/word/2018/wordml" xmlns:w16se="http://schemas.microsoft.com/office/word/2015/wordml/symex" mc:Ignorable="w14 w15 w16se w16cid w16 w16cex">
   <w:docDefaults>
     <w:rPrDefault>
       <w:rPr>
@@ -10642,6 +10558,10 @@
 </file>
 
 <file path=customXml/item2.xml><?xml version="1.0" encoding="utf-8"?>
+<b:Sources xmlns:b="http://schemas.openxmlformats.org/officeDocument/2006/bibliography" xmlns="http://schemas.openxmlformats.org/officeDocument/2006/bibliography" SelectedStyle="\APASixthEditionOfficeOnline.xsl" StyleName="APA" Version="6"/>
+</file>
+
+<file path=customXml/item3.xml><?xml version="1.0" encoding="utf-8"?>
 <ct:contentTypeSchema xmlns:ct="http://schemas.microsoft.com/office/2006/metadata/contentType" xmlns:ma="http://schemas.microsoft.com/office/2006/metadata/properties/metaAttributes" ct:_="" ma:_="" ma:contentTypeName="Document" ma:contentTypeID="0x0101006D4A3F0386A73B418018E7423754F06A" ma:contentTypeVersion="0" ma:contentTypeDescription="Create a new document." ma:contentTypeScope="" ma:versionID="d2d4d485c38a4b00e0f15a11c7501d1a">
   <xsd:schema xmlns:xsd="http://www.w3.org/2001/XMLSchema" xmlns:xs="http://www.w3.org/2001/XMLSchema" xmlns:p="http://schemas.microsoft.com/office/2006/metadata/properties" targetNamespace="http://schemas.microsoft.com/office/2006/metadata/properties" ma:root="true" ma:fieldsID="c64490b4aec6201516c3a874156f37b2">
     <xsd:element name="properties">
@@ -10755,14 +10675,10 @@
 </ct:contentTypeSchema>
 </file>
 
-<file path=customXml/item3.xml><?xml version="1.0" encoding="utf-8"?>
+<file path=customXml/item4.xml><?xml version="1.0" encoding="utf-8"?>
 <p:properties xmlns:p="http://schemas.microsoft.com/office/2006/metadata/properties" xmlns:xsi="http://www.w3.org/2001/XMLSchema-instance" xmlns:pc="http://schemas.microsoft.com/office/infopath/2007/PartnerControls">
   <documentManagement/>
 </p:properties>
-</file>
-
-<file path=customXml/item4.xml><?xml version="1.0" encoding="utf-8"?>
-<b:Sources xmlns:b="http://schemas.openxmlformats.org/officeDocument/2006/bibliography" xmlns="http://schemas.openxmlformats.org/officeDocument/2006/bibliography" SelectedStyle="\APASixthEditionOfficeOnline.xsl" StyleName="APA" Version="6"/>
 </file>
 
 <file path=customXml/itemProps1.xml><?xml version="1.0" encoding="utf-8"?>
@@ -10774,6 +10690,14 @@
 </file>
 
 <file path=customXml/itemProps2.xml><?xml version="1.0" encoding="utf-8"?>
+<ds:datastoreItem xmlns:ds="http://schemas.openxmlformats.org/officeDocument/2006/customXml" ds:itemID="{6BFD403B-4C79-4EF6-BE24-FE321552E4C1}">
+  <ds:schemaRefs>
+    <ds:schemaRef ds:uri="http://schemas.openxmlformats.org/officeDocument/2006/bibliography"/>
+  </ds:schemaRefs>
+</ds:datastoreItem>
+</file>
+
+<file path=customXml/itemProps3.xml><?xml version="1.0" encoding="utf-8"?>
 <ds:datastoreItem xmlns:ds="http://schemas.openxmlformats.org/officeDocument/2006/customXml" ds:itemID="{5631113B-AD41-4E0F-92C7-B1E180E7A69E}">
   <ds:schemaRefs>
     <ds:schemaRef ds:uri="http://schemas.microsoft.com/office/2006/metadata/contentType"/>
@@ -10789,19 +10713,11 @@
 </ds:datastoreItem>
 </file>
 
-<file path=customXml/itemProps3.xml><?xml version="1.0" encoding="utf-8"?>
+<file path=customXml/itemProps4.xml><?xml version="1.0" encoding="utf-8"?>
 <ds:datastoreItem xmlns:ds="http://schemas.openxmlformats.org/officeDocument/2006/customXml" ds:itemID="{78ECADC1-9369-4206-9802-C12CA18D4C89}">
   <ds:schemaRefs>
     <ds:schemaRef ds:uri="http://schemas.microsoft.com/office/2006/metadata/properties"/>
     <ds:schemaRef ds:uri="http://schemas.microsoft.com/office/infopath/2007/PartnerControls"/>
   </ds:schemaRefs>
 </ds:datastoreItem>
-</file>
-
-<file path=customXml/itemProps4.xml><?xml version="1.0" encoding="utf-8"?>
-<ds:datastoreItem xmlns:ds="http://schemas.openxmlformats.org/officeDocument/2006/customXml" ds:itemID="{5DBBFF95-7366-45AA-8CE6-A13932EB266B}">
-  <ds:schemaRefs>
-    <ds:schemaRef ds:uri="http://schemas.openxmlformats.org/officeDocument/2006/bibliography"/>
-  </ds:schemaRefs>
-</ds:datastoreItem>
 </file>
</xml_diff>